<commit_message>
^ and superscripts in chapter
</commit_message>
<xml_diff>
--- a/dictionary/draft/TopoCif_chapter_revised_2021.10.19-clean.BH_VAB.docx
+++ b/dictionary/draft/TopoCif_chapter_revised_2021.10.19-clean.BH_VAB.docx
@@ -5712,15 +5712,13 @@
                 <w:rFonts w:ascii="Consolas" w:hAnsi="Consolas" w:cs="Consolas"/>
                 <w:sz w:val="16"/>
                 <w:szCs w:val="16"/>
-                <w:lang w:val="es-ES"/>
-              </w:rPr>
-            </w:pPr>
-            <w:r>
-              <w:rPr>
-                <w:rFonts w:ascii="Consolas" w:hAnsi="Consolas" w:cs="Consolas"/>
-                <w:sz w:val="16"/>
-                <w:szCs w:val="16"/>
-                <w:lang w:val="es-ES"/>
+              </w:rPr>
+            </w:pPr>
+            <w:r>
+              <w:rPr>
+                <w:rFonts w:ascii="Consolas" w:hAnsi="Consolas" w:cs="Consolas"/>
+                <w:sz w:val="16"/>
+                <w:szCs w:val="16"/>
               </w:rPr>
               <w:t xml:space="preserve">1 </w:t>
             </w:r>
@@ -5731,7 +5729,6 @@
                 <w:rFonts w:ascii="Consolas" w:hAnsi="Consolas" w:cs="Consolas"/>
                 <w:sz w:val="16"/>
                 <w:szCs w:val="16"/>
-                <w:lang w:val="es-ES"/>
               </w:rPr>
               <w:t>x,y</w:t>
             </w:r>
@@ -5741,7 +5738,6 @@
                 <w:rFonts w:ascii="Consolas" w:hAnsi="Consolas" w:cs="Consolas"/>
                 <w:sz w:val="16"/>
                 <w:szCs w:val="16"/>
-                <w:lang w:val="es-ES"/>
               </w:rPr>
               <w:t>,z</w:t>
             </w:r>
@@ -5813,15 +5809,13 @@
                 <w:rFonts w:ascii="Consolas" w:hAnsi="Consolas" w:cs="Consolas"/>
                 <w:sz w:val="16"/>
                 <w:szCs w:val="16"/>
-                <w:lang w:val="es-ES"/>
-              </w:rPr>
-            </w:pPr>
-            <w:r>
-              <w:rPr>
-                <w:rFonts w:ascii="Consolas" w:hAnsi="Consolas" w:cs="Consolas"/>
-                <w:sz w:val="16"/>
-                <w:szCs w:val="16"/>
-                <w:lang w:val="es-ES"/>
+              </w:rPr>
+            </w:pPr>
+            <w:r>
+              <w:rPr>
+                <w:rFonts w:ascii="Consolas" w:hAnsi="Consolas" w:cs="Consolas"/>
+                <w:sz w:val="16"/>
+                <w:szCs w:val="16"/>
               </w:rPr>
               <w:t>_</w:t>
             </w:r>
@@ -5831,7 +5825,6 @@
                 <w:rFonts w:ascii="Consolas" w:hAnsi="Consolas" w:cs="Consolas"/>
                 <w:sz w:val="16"/>
                 <w:szCs w:val="16"/>
-                <w:lang w:val="es-ES"/>
               </w:rPr>
               <w:t>atom_</w:t>
             </w:r>
@@ -5841,7 +5834,6 @@
                 <w:rFonts w:ascii="Consolas" w:hAnsi="Consolas" w:cs="Consolas"/>
                 <w:sz w:val="16"/>
                 <w:szCs w:val="16"/>
-                <w:lang w:val="es-ES"/>
               </w:rPr>
               <w:t>site.label</w:t>
             </w:r>
@@ -5852,7 +5844,6 @@
                 <w:rFonts w:ascii="Consolas" w:hAnsi="Consolas" w:cs="Consolas"/>
                 <w:sz w:val="16"/>
                 <w:szCs w:val="16"/>
-                <w:lang w:val="es-ES"/>
               </w:rPr>
               <w:t xml:space="preserve">    C1</w:t>
             </w:r>
@@ -7900,15 +7891,13 @@
                 <w:rFonts w:ascii="Consolas" w:hAnsi="Consolas" w:cs="Consolas"/>
                 <w:sz w:val="16"/>
                 <w:szCs w:val="16"/>
-                <w:lang w:val="es-ES"/>
-              </w:rPr>
-            </w:pPr>
-            <w:r>
-              <w:rPr>
-                <w:rFonts w:ascii="Consolas" w:hAnsi="Consolas" w:cs="Consolas"/>
-                <w:sz w:val="16"/>
-                <w:szCs w:val="16"/>
-                <w:lang w:val="es-ES"/>
+              </w:rPr>
+            </w:pPr>
+            <w:r>
+              <w:rPr>
+                <w:rFonts w:ascii="Consolas" w:hAnsi="Consolas" w:cs="Consolas"/>
+                <w:sz w:val="16"/>
+                <w:szCs w:val="16"/>
               </w:rPr>
               <w:t xml:space="preserve">1 </w:t>
             </w:r>
@@ -7919,7 +7908,6 @@
                 <w:rFonts w:ascii="Consolas" w:hAnsi="Consolas" w:cs="Consolas"/>
                 <w:sz w:val="16"/>
                 <w:szCs w:val="16"/>
-                <w:lang w:val="es-ES"/>
               </w:rPr>
               <w:t>x,y</w:t>
             </w:r>
@@ -7929,7 +7917,6 @@
                 <w:rFonts w:ascii="Consolas" w:hAnsi="Consolas" w:cs="Consolas"/>
                 <w:sz w:val="16"/>
                 <w:szCs w:val="16"/>
-                <w:lang w:val="es-ES"/>
               </w:rPr>
               <w:t>,z</w:t>
             </w:r>
@@ -8835,15 +8822,483 @@
                 <w:rFonts w:ascii="Consolas" w:hAnsi="Consolas" w:cs="Consolas"/>
                 <w:sz w:val="16"/>
                 <w:szCs w:val="16"/>
-                <w:lang w:val="es-ES"/>
-              </w:rPr>
-            </w:pPr>
-            <w:r>
-              <w:rPr>
-                <w:rFonts w:ascii="Consolas" w:hAnsi="Consolas" w:cs="Consolas"/>
-                <w:sz w:val="16"/>
-                <w:szCs w:val="16"/>
-                <w:lang w:val="es-ES"/>
+              </w:rPr>
+            </w:pPr>
+            <w:r>
+              <w:rPr>
+                <w:rFonts w:ascii="Consolas" w:hAnsi="Consolas" w:cs="Consolas"/>
+                <w:sz w:val="16"/>
+                <w:szCs w:val="16"/>
+              </w:rPr>
+              <w:t>_</w:t>
+            </w:r>
+            <w:proofErr w:type="spellStart"/>
+            <w:r>
+              <w:rPr>
+                <w:rFonts w:ascii="Consolas" w:hAnsi="Consolas" w:cs="Consolas"/>
+                <w:sz w:val="16"/>
+                <w:szCs w:val="16"/>
+              </w:rPr>
+              <w:t>topol_</w:t>
+            </w:r>
+            <w:proofErr w:type="gramStart"/>
+            <w:r>
+              <w:rPr>
+                <w:rFonts w:ascii="Consolas" w:hAnsi="Consolas" w:cs="Consolas"/>
+                <w:sz w:val="16"/>
+                <w:szCs w:val="16"/>
+              </w:rPr>
+              <w:t>node.fract</w:t>
+            </w:r>
+            <w:proofErr w:type="gramEnd"/>
+            <w:r>
+              <w:rPr>
+                <w:rFonts w:ascii="Consolas" w:hAnsi="Consolas" w:cs="Consolas"/>
+                <w:sz w:val="16"/>
+                <w:szCs w:val="16"/>
+              </w:rPr>
+              <w:t>_y</w:t>
+            </w:r>
+            <w:proofErr w:type="spellEnd"/>
+          </w:p>
+          <w:p>
+            <w:pPr>
+              <w:autoSpaceDE w:val="0"/>
+              <w:autoSpaceDN w:val="0"/>
+              <w:adjustRightInd w:val="0"/>
+              <w:rPr>
+                <w:rFonts w:ascii="Consolas" w:hAnsi="Consolas" w:cs="Consolas"/>
+                <w:sz w:val="16"/>
+                <w:szCs w:val="16"/>
+              </w:rPr>
+            </w:pPr>
+            <w:r>
+              <w:rPr>
+                <w:rFonts w:ascii="Consolas" w:hAnsi="Consolas" w:cs="Consolas"/>
+                <w:sz w:val="16"/>
+                <w:szCs w:val="16"/>
+              </w:rPr>
+              <w:t>_</w:t>
+            </w:r>
+            <w:proofErr w:type="spellStart"/>
+            <w:r>
+              <w:rPr>
+                <w:rFonts w:ascii="Consolas" w:hAnsi="Consolas" w:cs="Consolas"/>
+                <w:sz w:val="16"/>
+                <w:szCs w:val="16"/>
+              </w:rPr>
+              <w:t>topol_</w:t>
+            </w:r>
+            <w:proofErr w:type="gramStart"/>
+            <w:r>
+              <w:rPr>
+                <w:rFonts w:ascii="Consolas" w:hAnsi="Consolas" w:cs="Consolas"/>
+                <w:sz w:val="16"/>
+                <w:szCs w:val="16"/>
+              </w:rPr>
+              <w:t>node.fract</w:t>
+            </w:r>
+            <w:proofErr w:type="gramEnd"/>
+            <w:r>
+              <w:rPr>
+                <w:rFonts w:ascii="Consolas" w:hAnsi="Consolas" w:cs="Consolas"/>
+                <w:sz w:val="16"/>
+                <w:szCs w:val="16"/>
+              </w:rPr>
+              <w:t>_z</w:t>
+            </w:r>
+            <w:proofErr w:type="spellEnd"/>
+          </w:p>
+          <w:p>
+            <w:pPr>
+              <w:autoSpaceDE w:val="0"/>
+              <w:autoSpaceDN w:val="0"/>
+              <w:adjustRightInd w:val="0"/>
+              <w:rPr>
+                <w:rFonts w:ascii="Consolas" w:hAnsi="Consolas" w:cs="Consolas"/>
+                <w:sz w:val="16"/>
+                <w:szCs w:val="16"/>
+                <w:lang w:val="es-ES"/>
+              </w:rPr>
+            </w:pPr>
+            <w:r>
+              <w:rPr>
+                <w:rFonts w:ascii="Consolas" w:hAnsi="Consolas" w:cs="Consolas"/>
+                <w:sz w:val="16"/>
+                <w:szCs w:val="16"/>
+              </w:rPr>
+              <w:t xml:space="preserve">1 Li1 </w:t>
+            </w:r>
+            <w:proofErr w:type="gramStart"/>
+            <w:r>
+              <w:rPr>
+                <w:rFonts w:ascii="Consolas" w:hAnsi="Consolas" w:cs="Consolas"/>
+                <w:sz w:val="16"/>
+                <w:szCs w:val="16"/>
+              </w:rPr>
+              <w:t>1  .</w:t>
+            </w:r>
+            <w:proofErr w:type="gramEnd"/>
+            <w:r>
+              <w:rPr>
+                <w:rFonts w:ascii="Consolas" w:hAnsi="Consolas" w:cs="Consolas"/>
+                <w:sz w:val="16"/>
+                <w:szCs w:val="16"/>
+              </w:rPr>
+              <w:t xml:space="preserve">       .       .      </w:t>
+            </w:r>
+            <w:r>
+              <w:rPr>
+                <w:rFonts w:ascii="Consolas" w:hAnsi="Consolas" w:cs="Consolas"/>
+                <w:sz w:val="16"/>
+                <w:szCs w:val="16"/>
+                <w:lang w:val="es-ES"/>
+              </w:rPr>
+              <w:t xml:space="preserve"># </w:t>
+            </w:r>
+            <w:r>
+              <w:rPr>
+                <w:rFonts w:ascii="Consolas" w:hAnsi="Consolas" w:cs="Consolas"/>
+                <w:color w:val="000000"/>
+                <w:sz w:val="16"/>
+                <w:szCs w:val="16"/>
+                <w:lang w:val="es-ES"/>
+              </w:rPr>
+              <w:t>Li</w:t>
+            </w:r>
+          </w:p>
+          <w:p>
+            <w:pPr>
+              <w:autoSpaceDE w:val="0"/>
+              <w:autoSpaceDN w:val="0"/>
+              <w:adjustRightInd w:val="0"/>
+              <w:rPr>
+                <w:rFonts w:ascii="Consolas" w:hAnsi="Consolas" w:cs="Consolas"/>
+                <w:sz w:val="16"/>
+                <w:szCs w:val="16"/>
+                <w:lang w:val="es-ES"/>
+              </w:rPr>
+            </w:pPr>
+            <w:r>
+              <w:rPr>
+                <w:rFonts w:ascii="Consolas" w:hAnsi="Consolas" w:cs="Consolas"/>
+                <w:sz w:val="16"/>
+                <w:szCs w:val="16"/>
+                <w:lang w:val="es-ES"/>
+              </w:rPr>
+              <w:t>2 C</w:t>
+            </w:r>
+            <w:proofErr w:type="gramStart"/>
+            <w:r>
+              <w:rPr>
+                <w:rFonts w:ascii="Consolas" w:hAnsi="Consolas" w:cs="Consolas"/>
+                <w:sz w:val="16"/>
+                <w:szCs w:val="16"/>
+                <w:lang w:val="es-ES"/>
+              </w:rPr>
+              <w:t>1  1</w:t>
+            </w:r>
+            <w:proofErr w:type="gramEnd"/>
+            <w:r>
+              <w:rPr>
+                <w:rFonts w:ascii="Consolas" w:hAnsi="Consolas" w:cs="Consolas"/>
+                <w:sz w:val="16"/>
+                <w:szCs w:val="16"/>
+                <w:lang w:val="es-ES"/>
+              </w:rPr>
+              <w:t xml:space="preserve">  .       .       .      # C</w:t>
+            </w:r>
+          </w:p>
+          <w:p>
+            <w:pPr>
+              <w:autoSpaceDE w:val="0"/>
+              <w:autoSpaceDN w:val="0"/>
+              <w:adjustRightInd w:val="0"/>
+              <w:rPr>
+                <w:rFonts w:ascii="Consolas" w:hAnsi="Consolas" w:cs="Consolas"/>
+                <w:sz w:val="16"/>
+                <w:szCs w:val="16"/>
+                <w:lang w:val="es-ES"/>
+              </w:rPr>
+            </w:pPr>
+            <w:r>
+              <w:rPr>
+                <w:rFonts w:ascii="Consolas" w:hAnsi="Consolas" w:cs="Consolas"/>
+                <w:sz w:val="16"/>
+                <w:szCs w:val="16"/>
+                <w:lang w:val="es-ES"/>
+              </w:rPr>
+              <w:t>3 O</w:t>
+            </w:r>
+            <w:proofErr w:type="gramStart"/>
+            <w:r>
+              <w:rPr>
+                <w:rFonts w:ascii="Consolas" w:hAnsi="Consolas" w:cs="Consolas"/>
+                <w:sz w:val="16"/>
+                <w:szCs w:val="16"/>
+                <w:lang w:val="es-ES"/>
+              </w:rPr>
+              <w:t>1  1</w:t>
+            </w:r>
+            <w:proofErr w:type="gramEnd"/>
+            <w:r>
+              <w:rPr>
+                <w:rFonts w:ascii="Consolas" w:hAnsi="Consolas" w:cs="Consolas"/>
+                <w:sz w:val="16"/>
+                <w:szCs w:val="16"/>
+                <w:lang w:val="es-ES"/>
+              </w:rPr>
+              <w:t xml:space="preserve">  .       .       .      </w:t>
+            </w:r>
+            <w:r>
+              <w:rPr>
+                <w:rFonts w:ascii="Consolas" w:hAnsi="Consolas" w:cs="Consolas"/>
+                <w:sz w:val="16"/>
+                <w:szCs w:val="16"/>
+                <w:lang w:val="es-ES"/>
+              </w:rPr>
+              <w:t># O</w:t>
+            </w:r>
+          </w:p>
+          <w:p>
+            <w:pPr>
+              <w:autoSpaceDE w:val="0"/>
+              <w:autoSpaceDN w:val="0"/>
+              <w:adjustRightInd w:val="0"/>
+              <w:rPr>
+                <w:rFonts w:ascii="Consolas" w:hAnsi="Consolas" w:cs="Consolas"/>
+                <w:sz w:val="16"/>
+                <w:szCs w:val="16"/>
+                <w:lang w:val="es-ES"/>
+              </w:rPr>
+            </w:pPr>
+            <w:r>
+              <w:rPr>
+                <w:rFonts w:ascii="Consolas" w:hAnsi="Consolas" w:cs="Consolas"/>
+                <w:sz w:val="16"/>
+                <w:szCs w:val="16"/>
+                <w:lang w:val="es-ES"/>
+              </w:rPr>
+              <w:t xml:space="preserve">4 Co1 </w:t>
+            </w:r>
+            <w:proofErr w:type="gramStart"/>
+            <w:r>
+              <w:rPr>
+                <w:rFonts w:ascii="Consolas" w:hAnsi="Consolas" w:cs="Consolas"/>
+                <w:sz w:val="16"/>
+                <w:szCs w:val="16"/>
+                <w:lang w:val="es-ES"/>
+              </w:rPr>
+              <w:t>1  .</w:t>
+            </w:r>
+            <w:proofErr w:type="gramEnd"/>
+            <w:r>
+              <w:rPr>
+                <w:rFonts w:ascii="Consolas" w:hAnsi="Consolas" w:cs="Consolas"/>
+                <w:sz w:val="16"/>
+                <w:szCs w:val="16"/>
+                <w:lang w:val="es-ES"/>
+              </w:rPr>
+              <w:t xml:space="preserve">       .       .      # </w:t>
+            </w:r>
+            <w:r>
+              <w:rPr>
+                <w:rFonts w:ascii="Consolas" w:hAnsi="Consolas" w:cs="Consolas"/>
+                <w:color w:val="000000"/>
+                <w:sz w:val="16"/>
+                <w:szCs w:val="16"/>
+                <w:lang w:val="es-ES"/>
+              </w:rPr>
+              <w:t>Co</w:t>
+            </w:r>
+          </w:p>
+          <w:p>
+            <w:pPr>
+              <w:autoSpaceDE w:val="0"/>
+              <w:autoSpaceDN w:val="0"/>
+              <w:adjustRightInd w:val="0"/>
+              <w:rPr>
+                <w:rFonts w:ascii="Consolas" w:hAnsi="Consolas" w:cs="Consolas"/>
+                <w:sz w:val="16"/>
+                <w:szCs w:val="16"/>
+                <w:lang w:val="es-ES"/>
+              </w:rPr>
+            </w:pPr>
+            <w:r>
+              <w:rPr>
+                <w:rFonts w:ascii="Consolas" w:hAnsi="Consolas" w:cs="Consolas"/>
+                <w:sz w:val="16"/>
+                <w:szCs w:val="16"/>
+                <w:lang w:val="es-ES"/>
+              </w:rPr>
+              <w:t xml:space="preserve">5 ZA1 </w:t>
+            </w:r>
+            <w:proofErr w:type="gramStart"/>
+            <w:r>
+              <w:rPr>
+                <w:rFonts w:ascii="Consolas" w:hAnsi="Consolas" w:cs="Consolas"/>
+                <w:sz w:val="16"/>
+                <w:szCs w:val="16"/>
+                <w:lang w:val="es-ES"/>
+              </w:rPr>
+              <w:t>2  .</w:t>
+            </w:r>
+            <w:proofErr w:type="gramEnd"/>
+            <w:r>
+              <w:rPr>
+                <w:rFonts w:ascii="Consolas" w:hAnsi="Consolas" w:cs="Consolas"/>
+                <w:sz w:val="16"/>
+                <w:szCs w:val="16"/>
+                <w:lang w:val="es-ES"/>
+              </w:rPr>
+              <w:t xml:space="preserve">       .       .      # </w:t>
+            </w:r>
+            <w:r>
+              <w:rPr>
+                <w:rFonts w:ascii="Consolas" w:hAnsi="Consolas" w:cs="Consolas"/>
+                <w:color w:val="000000"/>
+                <w:sz w:val="16"/>
+                <w:szCs w:val="16"/>
+                <w:lang w:val="es-ES"/>
+              </w:rPr>
+              <w:t>Li</w:t>
+            </w:r>
+          </w:p>
+          <w:p>
+            <w:pPr>
+              <w:autoSpaceDE w:val="0"/>
+              <w:autoSpaceDN w:val="0"/>
+              <w:adjustRightInd w:val="0"/>
+              <w:rPr>
+                <w:rFonts w:ascii="Consolas" w:hAnsi="Consolas" w:cs="Consolas"/>
+                <w:sz w:val="16"/>
+                <w:szCs w:val="16"/>
+              </w:rPr>
+            </w:pPr>
+            <w:r>
+              <w:rPr>
+                <w:rFonts w:ascii="Consolas" w:hAnsi="Consolas" w:cs="Consolas"/>
+                <w:sz w:val="16"/>
+                <w:szCs w:val="16"/>
+              </w:rPr>
+              <w:t>6 ZB1 2 0.25036 0.25036 0.25036 # (CO)</w:t>
+            </w:r>
+          </w:p>
+          <w:p>
+            <w:pPr>
+              <w:autoSpaceDE w:val="0"/>
+              <w:autoSpaceDN w:val="0"/>
+              <w:adjustRightInd w:val="0"/>
+              <w:rPr>
+                <w:rFonts w:ascii="Consolas" w:hAnsi="Consolas" w:cs="Consolas"/>
+                <w:sz w:val="16"/>
+                <w:szCs w:val="16"/>
+              </w:rPr>
+            </w:pPr>
+            <w:r>
+              <w:rPr>
+                <w:rFonts w:ascii="Consolas" w:hAnsi="Consolas" w:cs="Consolas"/>
+                <w:sz w:val="16"/>
+                <w:szCs w:val="16"/>
+              </w:rPr>
+              <w:t xml:space="preserve">7 ZC1 </w:t>
+            </w:r>
+            <w:proofErr w:type="gramStart"/>
+            <w:r>
+              <w:rPr>
+                <w:rFonts w:ascii="Consolas" w:hAnsi="Consolas" w:cs="Consolas"/>
+                <w:sz w:val="16"/>
+                <w:szCs w:val="16"/>
+              </w:rPr>
+              <w:t>2  .</w:t>
+            </w:r>
+            <w:proofErr w:type="gramEnd"/>
+            <w:r>
+              <w:rPr>
+                <w:rFonts w:ascii="Consolas" w:hAnsi="Consolas" w:cs="Consolas"/>
+                <w:sz w:val="16"/>
+                <w:szCs w:val="16"/>
+              </w:rPr>
+              <w:t xml:space="preserve">       .       .      # </w:t>
+            </w:r>
+            <w:r>
+              <w:rPr>
+                <w:rFonts w:ascii="Consolas" w:hAnsi="Consolas" w:cs="Consolas"/>
+                <w:color w:val="000000"/>
+                <w:sz w:val="16"/>
+                <w:szCs w:val="16"/>
+              </w:rPr>
+              <w:t>Co</w:t>
+            </w:r>
+          </w:p>
+          <w:p>
+            <w:pPr>
+              <w:autoSpaceDE w:val="0"/>
+              <w:autoSpaceDN w:val="0"/>
+              <w:adjustRightInd w:val="0"/>
+              <w:rPr>
+                <w:rFonts w:ascii="Consolas" w:hAnsi="Consolas" w:cs="Consolas"/>
+                <w:sz w:val="16"/>
+                <w:szCs w:val="16"/>
+              </w:rPr>
+            </w:pPr>
+          </w:p>
+          <w:p>
+            <w:pPr>
+              <w:autoSpaceDE w:val="0"/>
+              <w:autoSpaceDN w:val="0"/>
+              <w:adjustRightInd w:val="0"/>
+              <w:rPr>
+                <w:rFonts w:ascii="Consolas" w:hAnsi="Consolas" w:cs="Consolas"/>
+                <w:sz w:val="16"/>
+                <w:szCs w:val="16"/>
+              </w:rPr>
+            </w:pPr>
+            <w:r>
+              <w:rPr>
+                <w:rFonts w:ascii="Consolas" w:hAnsi="Consolas" w:cs="Consolas"/>
+                <w:sz w:val="16"/>
+                <w:szCs w:val="16"/>
+              </w:rPr>
+              <w:t>loop_</w:t>
+            </w:r>
+          </w:p>
+          <w:p>
+            <w:pPr>
+              <w:autoSpaceDE w:val="0"/>
+              <w:autoSpaceDN w:val="0"/>
+              <w:adjustRightInd w:val="0"/>
+              <w:rPr>
+                <w:rFonts w:ascii="Consolas" w:hAnsi="Consolas" w:cs="Consolas"/>
+                <w:sz w:val="16"/>
+                <w:szCs w:val="16"/>
+              </w:rPr>
+            </w:pPr>
+            <w:r>
+              <w:rPr>
+                <w:rFonts w:ascii="Consolas" w:hAnsi="Consolas" w:cs="Consolas"/>
+                <w:sz w:val="16"/>
+                <w:szCs w:val="16"/>
+              </w:rPr>
+              <w:t>_topol_link.id</w:t>
+            </w:r>
+          </w:p>
+          <w:p>
+            <w:pPr>
+              <w:autoSpaceDE w:val="0"/>
+              <w:autoSpaceDN w:val="0"/>
+              <w:adjustRightInd w:val="0"/>
+              <w:rPr>
+                <w:rFonts w:ascii="Consolas" w:hAnsi="Consolas" w:cs="Consolas"/>
+                <w:sz w:val="16"/>
+                <w:szCs w:val="16"/>
+              </w:rPr>
+            </w:pPr>
+            <w:r>
+              <w:rPr>
+                <w:rFonts w:ascii="Consolas" w:hAnsi="Consolas" w:cs="Consolas"/>
+                <w:sz w:val="16"/>
+                <w:szCs w:val="16"/>
               </w:rPr>
               <w:t>_topol_</w:t>
             </w:r>
@@ -8853,39 +9308,35 @@
                 <w:rFonts w:ascii="Consolas" w:hAnsi="Consolas" w:cs="Consolas"/>
                 <w:sz w:val="16"/>
                 <w:szCs w:val="16"/>
-                <w:lang w:val="es-ES"/>
-              </w:rPr>
-              <w:t>node.fract</w:t>
-            </w:r>
-            <w:proofErr w:type="gramEnd"/>
-            <w:r>
-              <w:rPr>
-                <w:rFonts w:ascii="Consolas" w:hAnsi="Consolas" w:cs="Consolas"/>
-                <w:sz w:val="16"/>
-                <w:szCs w:val="16"/>
-                <w:lang w:val="es-ES"/>
-              </w:rPr>
-              <w:t>_y</w:t>
-            </w:r>
-          </w:p>
-          <w:p>
-            <w:pPr>
-              <w:autoSpaceDE w:val="0"/>
-              <w:autoSpaceDN w:val="0"/>
-              <w:adjustRightInd w:val="0"/>
-              <w:rPr>
-                <w:rFonts w:ascii="Consolas" w:hAnsi="Consolas" w:cs="Consolas"/>
-                <w:sz w:val="16"/>
-                <w:szCs w:val="16"/>
-                <w:lang w:val="es-ES"/>
-              </w:rPr>
-            </w:pPr>
-            <w:r>
-              <w:rPr>
-                <w:rFonts w:ascii="Consolas" w:hAnsi="Consolas" w:cs="Consolas"/>
-                <w:sz w:val="16"/>
-                <w:szCs w:val="16"/>
-                <w:lang w:val="es-ES"/>
+              </w:rPr>
+              <w:t>link.node</w:t>
+            </w:r>
+            <w:proofErr w:type="gramEnd"/>
+            <w:r>
+              <w:rPr>
+                <w:rFonts w:ascii="Consolas" w:hAnsi="Consolas" w:cs="Consolas"/>
+                <w:sz w:val="16"/>
+                <w:szCs w:val="16"/>
+              </w:rPr>
+              <w:t>_id_1</w:t>
+            </w:r>
+          </w:p>
+          <w:p>
+            <w:pPr>
+              <w:autoSpaceDE w:val="0"/>
+              <w:autoSpaceDN w:val="0"/>
+              <w:adjustRightInd w:val="0"/>
+              <w:rPr>
+                <w:rFonts w:ascii="Consolas" w:hAnsi="Consolas" w:cs="Consolas"/>
+                <w:sz w:val="16"/>
+                <w:szCs w:val="16"/>
+              </w:rPr>
+            </w:pPr>
+            <w:r>
+              <w:rPr>
+                <w:rFonts w:ascii="Consolas" w:hAnsi="Consolas" w:cs="Consolas"/>
+                <w:sz w:val="16"/>
+                <w:szCs w:val="16"/>
               </w:rPr>
               <w:t>_topol_</w:t>
             </w:r>
@@ -8895,69 +9346,533 @@
                 <w:rFonts w:ascii="Consolas" w:hAnsi="Consolas" w:cs="Consolas"/>
                 <w:sz w:val="16"/>
                 <w:szCs w:val="16"/>
-                <w:lang w:val="es-ES"/>
-              </w:rPr>
-              <w:t>node.fract</w:t>
-            </w:r>
-            <w:proofErr w:type="gramEnd"/>
-            <w:r>
-              <w:rPr>
-                <w:rFonts w:ascii="Consolas" w:hAnsi="Consolas" w:cs="Consolas"/>
-                <w:sz w:val="16"/>
-                <w:szCs w:val="16"/>
-                <w:lang w:val="es-ES"/>
-              </w:rPr>
-              <w:t>_z</w:t>
-            </w:r>
-          </w:p>
-          <w:p>
-            <w:pPr>
-              <w:autoSpaceDE w:val="0"/>
-              <w:autoSpaceDN w:val="0"/>
-              <w:adjustRightInd w:val="0"/>
-              <w:rPr>
-                <w:rFonts w:ascii="Consolas" w:hAnsi="Consolas" w:cs="Consolas"/>
-                <w:sz w:val="16"/>
-                <w:szCs w:val="16"/>
-                <w:lang w:val="es-ES"/>
-              </w:rPr>
-            </w:pPr>
-            <w:r>
-              <w:rPr>
-                <w:rFonts w:ascii="Consolas" w:hAnsi="Consolas" w:cs="Consolas"/>
-                <w:sz w:val="16"/>
-                <w:szCs w:val="16"/>
-                <w:lang w:val="es-ES"/>
-              </w:rPr>
-              <w:t xml:space="preserve">1 Li1 </w:t>
-            </w:r>
-            <w:proofErr w:type="gramStart"/>
-            <w:r>
-              <w:rPr>
-                <w:rFonts w:ascii="Consolas" w:hAnsi="Consolas" w:cs="Consolas"/>
-                <w:sz w:val="16"/>
-                <w:szCs w:val="16"/>
-                <w:lang w:val="es-ES"/>
-              </w:rPr>
-              <w:t>1  .</w:t>
-            </w:r>
-            <w:proofErr w:type="gramEnd"/>
-            <w:r>
-              <w:rPr>
-                <w:rFonts w:ascii="Consolas" w:hAnsi="Consolas" w:cs="Consolas"/>
-                <w:sz w:val="16"/>
-                <w:szCs w:val="16"/>
-                <w:lang w:val="es-ES"/>
-              </w:rPr>
-              <w:t xml:space="preserve">       .       .      # </w:t>
-            </w:r>
+              </w:rPr>
+              <w:t>link.node</w:t>
+            </w:r>
+            <w:proofErr w:type="gramEnd"/>
+            <w:r>
+              <w:rPr>
+                <w:rFonts w:ascii="Consolas" w:hAnsi="Consolas" w:cs="Consolas"/>
+                <w:sz w:val="16"/>
+                <w:szCs w:val="16"/>
+              </w:rPr>
+              <w:t>_id_2</w:t>
+            </w:r>
+          </w:p>
+          <w:p>
+            <w:pPr>
+              <w:autoSpaceDE w:val="0"/>
+              <w:autoSpaceDN w:val="0"/>
+              <w:adjustRightInd w:val="0"/>
+              <w:rPr>
+                <w:rFonts w:ascii="Consolas" w:hAnsi="Consolas" w:cs="Consolas"/>
+                <w:sz w:val="16"/>
+                <w:szCs w:val="16"/>
+              </w:rPr>
+            </w:pPr>
+            <w:r>
+              <w:rPr>
+                <w:rFonts w:ascii="Consolas" w:hAnsi="Consolas" w:cs="Consolas"/>
+                <w:sz w:val="16"/>
+                <w:szCs w:val="16"/>
+              </w:rPr>
+              <w:t>_</w:t>
+            </w:r>
+            <w:proofErr w:type="spellStart"/>
+            <w:r>
+              <w:rPr>
+                <w:rFonts w:ascii="Consolas" w:hAnsi="Consolas" w:cs="Consolas"/>
+                <w:sz w:val="16"/>
+                <w:szCs w:val="16"/>
+              </w:rPr>
+              <w:t>topol_</w:t>
+            </w:r>
+            <w:proofErr w:type="gramStart"/>
+            <w:r>
+              <w:rPr>
+                <w:rFonts w:ascii="Consolas" w:hAnsi="Consolas" w:cs="Consolas"/>
+                <w:sz w:val="16"/>
+                <w:szCs w:val="16"/>
+              </w:rPr>
+              <w:t>link.distance</w:t>
+            </w:r>
+            <w:proofErr w:type="spellEnd"/>
+            <w:proofErr w:type="gramEnd"/>
+          </w:p>
+          <w:p>
+            <w:pPr>
+              <w:autoSpaceDE w:val="0"/>
+              <w:autoSpaceDN w:val="0"/>
+              <w:adjustRightInd w:val="0"/>
+              <w:rPr>
+                <w:rFonts w:ascii="Consolas" w:hAnsi="Consolas" w:cs="Consolas"/>
+                <w:sz w:val="16"/>
+                <w:szCs w:val="16"/>
+              </w:rPr>
+            </w:pPr>
+            <w:r>
+              <w:rPr>
+                <w:rFonts w:ascii="Consolas" w:hAnsi="Consolas" w:cs="Consolas"/>
+                <w:sz w:val="16"/>
+                <w:szCs w:val="16"/>
+              </w:rPr>
+              <w:t>_</w:t>
+            </w:r>
+            <w:proofErr w:type="spellStart"/>
+            <w:r>
+              <w:rPr>
+                <w:rFonts w:ascii="Consolas" w:hAnsi="Consolas" w:cs="Consolas"/>
+                <w:sz w:val="16"/>
+                <w:szCs w:val="16"/>
+              </w:rPr>
+              <w:t>topol_</w:t>
+            </w:r>
+            <w:proofErr w:type="gramStart"/>
+            <w:r>
+              <w:rPr>
+                <w:rFonts w:ascii="Consolas" w:hAnsi="Consolas" w:cs="Consolas"/>
+                <w:sz w:val="16"/>
+                <w:szCs w:val="16"/>
+              </w:rPr>
+              <w:t>link.type</w:t>
+            </w:r>
+            <w:proofErr w:type="spellEnd"/>
+            <w:proofErr w:type="gramEnd"/>
+          </w:p>
+          <w:p>
+            <w:pPr>
+              <w:autoSpaceDE w:val="0"/>
+              <w:autoSpaceDN w:val="0"/>
+              <w:adjustRightInd w:val="0"/>
+              <w:rPr>
+                <w:rFonts w:ascii="Consolas" w:hAnsi="Consolas" w:cs="Consolas"/>
+                <w:sz w:val="16"/>
+                <w:szCs w:val="16"/>
+                <w:lang w:val="es-ES"/>
+              </w:rPr>
+            </w:pPr>
+            <w:r>
+              <w:rPr>
+                <w:rFonts w:ascii="Consolas" w:hAnsi="Consolas" w:cs="Consolas"/>
+                <w:sz w:val="16"/>
+                <w:szCs w:val="16"/>
+                <w:lang w:val="es-ES"/>
+              </w:rPr>
+              <w:t xml:space="preserve">1 1 3 1.9121 </w:t>
+            </w:r>
+            <w:proofErr w:type="gramStart"/>
+            <w:r>
+              <w:rPr>
+                <w:rFonts w:ascii="Consolas" w:hAnsi="Consolas" w:cs="Consolas"/>
+                <w:sz w:val="16"/>
+                <w:szCs w:val="16"/>
+                <w:lang w:val="es-ES"/>
+              </w:rPr>
+              <w:t>v  #</w:t>
+            </w:r>
+            <w:proofErr w:type="gramEnd"/>
+            <w:r>
+              <w:rPr>
+                <w:rFonts w:ascii="Consolas" w:hAnsi="Consolas" w:cs="Consolas"/>
+                <w:sz w:val="16"/>
+                <w:szCs w:val="16"/>
+                <w:lang w:val="es-ES"/>
+              </w:rPr>
+              <w:t xml:space="preserve"> Li1-O1</w:t>
+            </w:r>
+          </w:p>
+          <w:p>
+            <w:pPr>
+              <w:autoSpaceDE w:val="0"/>
+              <w:autoSpaceDN w:val="0"/>
+              <w:adjustRightInd w:val="0"/>
+              <w:rPr>
+                <w:rFonts w:ascii="Consolas" w:hAnsi="Consolas" w:cs="Consolas"/>
+                <w:sz w:val="16"/>
+                <w:szCs w:val="16"/>
+                <w:lang w:val="es-ES"/>
+              </w:rPr>
+            </w:pPr>
+            <w:r>
+              <w:rPr>
+                <w:rFonts w:ascii="Consolas" w:hAnsi="Consolas" w:cs="Consolas"/>
+                <w:sz w:val="16"/>
+                <w:szCs w:val="16"/>
+                <w:lang w:val="es-ES"/>
+              </w:rPr>
+              <w:t xml:space="preserve">2 2 3 1.1452 </w:t>
+            </w:r>
+            <w:proofErr w:type="gramStart"/>
+            <w:r>
+              <w:rPr>
+                <w:rFonts w:ascii="Consolas" w:hAnsi="Consolas" w:cs="Consolas"/>
+                <w:sz w:val="16"/>
+                <w:szCs w:val="16"/>
+                <w:lang w:val="es-ES"/>
+              </w:rPr>
+              <w:t>v  #</w:t>
+            </w:r>
+            <w:proofErr w:type="gramEnd"/>
+            <w:r>
+              <w:rPr>
+                <w:rFonts w:ascii="Consolas" w:hAnsi="Consolas" w:cs="Consolas"/>
+                <w:sz w:val="16"/>
+                <w:szCs w:val="16"/>
+                <w:lang w:val="es-ES"/>
+              </w:rPr>
+              <w:t xml:space="preserve"> C1-O1</w:t>
+            </w:r>
+          </w:p>
+          <w:p>
+            <w:pPr>
+              <w:autoSpaceDE w:val="0"/>
+              <w:autoSpaceDN w:val="0"/>
+              <w:adjustRightInd w:val="0"/>
+              <w:rPr>
+                <w:rFonts w:ascii="Consolas" w:hAnsi="Consolas" w:cs="Consolas"/>
+                <w:sz w:val="16"/>
+                <w:szCs w:val="16"/>
+                <w:lang w:val="es-ES"/>
+              </w:rPr>
+            </w:pPr>
+            <w:r>
+              <w:rPr>
+                <w:rFonts w:ascii="Consolas" w:hAnsi="Consolas" w:cs="Consolas"/>
+                <w:sz w:val="16"/>
+                <w:szCs w:val="16"/>
+                <w:lang w:val="es-ES"/>
+              </w:rPr>
+              <w:t xml:space="preserve">3 2 4 1.7422 </w:t>
+            </w:r>
+            <w:proofErr w:type="gramStart"/>
+            <w:r>
+              <w:rPr>
+                <w:rFonts w:ascii="Consolas" w:hAnsi="Consolas" w:cs="Consolas"/>
+                <w:sz w:val="16"/>
+                <w:szCs w:val="16"/>
+                <w:lang w:val="es-ES"/>
+              </w:rPr>
+              <w:t>v  #</w:t>
+            </w:r>
+            <w:proofErr w:type="gramEnd"/>
+            <w:r>
+              <w:rPr>
+                <w:rFonts w:ascii="Consolas" w:hAnsi="Consolas" w:cs="Consolas"/>
+                <w:sz w:val="16"/>
+                <w:szCs w:val="16"/>
+                <w:lang w:val="es-ES"/>
+              </w:rPr>
+              <w:t xml:space="preserve"> C1-Co1</w:t>
+            </w:r>
+          </w:p>
+          <w:p>
+            <w:pPr>
+              <w:autoSpaceDE w:val="0"/>
+              <w:autoSpaceDN w:val="0"/>
+              <w:adjustRightInd w:val="0"/>
+              <w:rPr>
+                <w:rFonts w:ascii="Consolas" w:hAnsi="Consolas" w:cs="Consolas"/>
+                <w:sz w:val="16"/>
+                <w:szCs w:val="16"/>
+              </w:rPr>
+            </w:pPr>
+            <w:r>
+              <w:rPr>
+                <w:rFonts w:ascii="Consolas" w:hAnsi="Consolas" w:cs="Consolas"/>
+                <w:sz w:val="16"/>
+                <w:szCs w:val="16"/>
+              </w:rPr>
+              <w:t xml:space="preserve">4 5 6 2.4032 </w:t>
+            </w:r>
+            <w:proofErr w:type="spellStart"/>
             <w:r>
               <w:rPr>
                 <w:rFonts w:ascii="Consolas" w:hAnsi="Consolas" w:cs="Consolas"/>
                 <w:color w:val="000000"/>
                 <w:sz w:val="16"/>
                 <w:szCs w:val="16"/>
-                <w:lang w:val="es-ES"/>
+              </w:rPr>
+              <w:t>gl</w:t>
+            </w:r>
+            <w:proofErr w:type="spellEnd"/>
+            <w:r>
+              <w:rPr>
+                <w:rFonts w:ascii="Consolas" w:hAnsi="Consolas" w:cs="Consolas"/>
+                <w:sz w:val="16"/>
+                <w:szCs w:val="16"/>
+              </w:rPr>
+              <w:t xml:space="preserve"> # Li1-(CO)</w:t>
+            </w:r>
+          </w:p>
+          <w:p>
+            <w:pPr>
+              <w:autoSpaceDE w:val="0"/>
+              <w:autoSpaceDN w:val="0"/>
+              <w:adjustRightInd w:val="0"/>
+              <w:rPr>
+                <w:rFonts w:ascii="Consolas" w:hAnsi="Consolas" w:cs="Consolas"/>
+                <w:sz w:val="16"/>
+                <w:szCs w:val="16"/>
+              </w:rPr>
+            </w:pPr>
+            <w:r>
+              <w:rPr>
+                <w:rFonts w:ascii="Consolas" w:hAnsi="Consolas" w:cs="Consolas"/>
+                <w:sz w:val="16"/>
+                <w:szCs w:val="16"/>
+              </w:rPr>
+              <w:t xml:space="preserve">5 6 7 2.3963 </w:t>
+            </w:r>
+            <w:proofErr w:type="spellStart"/>
+            <w:r>
+              <w:rPr>
+                <w:rFonts w:ascii="Consolas" w:hAnsi="Consolas" w:cs="Consolas"/>
+                <w:color w:val="000000"/>
+                <w:sz w:val="16"/>
+                <w:szCs w:val="16"/>
+              </w:rPr>
+              <w:t>gl</w:t>
+            </w:r>
+            <w:proofErr w:type="spellEnd"/>
+            <w:r>
+              <w:rPr>
+                <w:rFonts w:ascii="Consolas" w:hAnsi="Consolas" w:cs="Consolas"/>
+                <w:sz w:val="16"/>
+                <w:szCs w:val="16"/>
+              </w:rPr>
+              <w:t xml:space="preserve"> # (CO)-</w:t>
+            </w:r>
+            <w:r>
+              <w:rPr>
+                <w:rFonts w:ascii="Consolas" w:hAnsi="Consolas" w:cs="Consolas"/>
+                <w:color w:val="000000"/>
+                <w:sz w:val="16"/>
+                <w:szCs w:val="16"/>
+              </w:rPr>
+              <w:t>Co</w:t>
+            </w:r>
+          </w:p>
+          <w:p>
+            <w:pPr>
+              <w:autoSpaceDE w:val="0"/>
+              <w:autoSpaceDN w:val="0"/>
+              <w:adjustRightInd w:val="0"/>
+              <w:rPr>
+                <w:rFonts w:ascii="Consolas" w:hAnsi="Consolas" w:cs="Consolas"/>
+                <w:sz w:val="16"/>
+                <w:szCs w:val="16"/>
+              </w:rPr>
+            </w:pPr>
+          </w:p>
+          <w:p>
+            <w:pPr>
+              <w:autoSpaceDE w:val="0"/>
+              <w:autoSpaceDN w:val="0"/>
+              <w:adjustRightInd w:val="0"/>
+              <w:rPr>
+                <w:rFonts w:ascii="Consolas" w:hAnsi="Consolas" w:cs="Consolas"/>
+                <w:sz w:val="16"/>
+                <w:szCs w:val="16"/>
+              </w:rPr>
+            </w:pPr>
+            <w:r>
+              <w:rPr>
+                <w:rFonts w:ascii="Consolas" w:hAnsi="Consolas" w:cs="Consolas"/>
+                <w:sz w:val="16"/>
+                <w:szCs w:val="16"/>
+              </w:rPr>
+              <w:t>loop_</w:t>
+            </w:r>
+          </w:p>
+          <w:p>
+            <w:pPr>
+              <w:autoSpaceDE w:val="0"/>
+              <w:autoSpaceDN w:val="0"/>
+              <w:adjustRightInd w:val="0"/>
+              <w:rPr>
+                <w:rFonts w:ascii="Consolas" w:hAnsi="Consolas" w:cs="Consolas"/>
+                <w:sz w:val="16"/>
+                <w:szCs w:val="16"/>
+              </w:rPr>
+            </w:pPr>
+            <w:r>
+              <w:rPr>
+                <w:rFonts w:ascii="Consolas" w:hAnsi="Consolas" w:cs="Consolas"/>
+                <w:sz w:val="16"/>
+                <w:szCs w:val="16"/>
+              </w:rPr>
+              <w:t>_topol_atom.id</w:t>
+            </w:r>
+          </w:p>
+          <w:p>
+            <w:pPr>
+              <w:autoSpaceDE w:val="0"/>
+              <w:autoSpaceDN w:val="0"/>
+              <w:adjustRightInd w:val="0"/>
+              <w:rPr>
+                <w:rFonts w:ascii="Consolas" w:hAnsi="Consolas" w:cs="Consolas"/>
+                <w:sz w:val="16"/>
+                <w:szCs w:val="16"/>
+              </w:rPr>
+            </w:pPr>
+            <w:r>
+              <w:rPr>
+                <w:rFonts w:ascii="Consolas" w:hAnsi="Consolas" w:cs="Consolas"/>
+                <w:sz w:val="16"/>
+                <w:szCs w:val="16"/>
+              </w:rPr>
+              <w:t>_</w:t>
+            </w:r>
+            <w:proofErr w:type="spellStart"/>
+            <w:r>
+              <w:rPr>
+                <w:rFonts w:ascii="Consolas" w:hAnsi="Consolas" w:cs="Consolas"/>
+                <w:sz w:val="16"/>
+                <w:szCs w:val="16"/>
+              </w:rPr>
+              <w:t>topol_</w:t>
+            </w:r>
+            <w:proofErr w:type="gramStart"/>
+            <w:r>
+              <w:rPr>
+                <w:rFonts w:ascii="Consolas" w:hAnsi="Consolas" w:cs="Consolas"/>
+                <w:sz w:val="16"/>
+                <w:szCs w:val="16"/>
+              </w:rPr>
+              <w:t>atom.node</w:t>
+            </w:r>
+            <w:proofErr w:type="gramEnd"/>
+            <w:r>
+              <w:rPr>
+                <w:rFonts w:ascii="Consolas" w:hAnsi="Consolas" w:cs="Consolas"/>
+                <w:sz w:val="16"/>
+                <w:szCs w:val="16"/>
+              </w:rPr>
+              <w:t>_id</w:t>
+            </w:r>
+            <w:proofErr w:type="spellEnd"/>
+          </w:p>
+          <w:p>
+            <w:pPr>
+              <w:autoSpaceDE w:val="0"/>
+              <w:autoSpaceDN w:val="0"/>
+              <w:adjustRightInd w:val="0"/>
+              <w:rPr>
+                <w:rFonts w:ascii="Consolas" w:hAnsi="Consolas" w:cs="Consolas"/>
+                <w:sz w:val="16"/>
+                <w:szCs w:val="16"/>
+              </w:rPr>
+            </w:pPr>
+            <w:r>
+              <w:rPr>
+                <w:rFonts w:ascii="Consolas" w:hAnsi="Consolas" w:cs="Consolas"/>
+                <w:sz w:val="16"/>
+                <w:szCs w:val="16"/>
+              </w:rPr>
+              <w:t>_</w:t>
+            </w:r>
+            <w:proofErr w:type="spellStart"/>
+            <w:r>
+              <w:rPr>
+                <w:rFonts w:ascii="Consolas" w:hAnsi="Consolas" w:cs="Consolas"/>
+                <w:sz w:val="16"/>
+                <w:szCs w:val="16"/>
+              </w:rPr>
+              <w:t>topol_</w:t>
+            </w:r>
+            <w:proofErr w:type="gramStart"/>
+            <w:r>
+              <w:rPr>
+                <w:rFonts w:ascii="Consolas" w:hAnsi="Consolas" w:cs="Consolas"/>
+                <w:sz w:val="16"/>
+                <w:szCs w:val="16"/>
+              </w:rPr>
+              <w:t>atom.atom</w:t>
+            </w:r>
+            <w:proofErr w:type="gramEnd"/>
+            <w:r>
+              <w:rPr>
+                <w:rFonts w:ascii="Consolas" w:hAnsi="Consolas" w:cs="Consolas"/>
+                <w:sz w:val="16"/>
+                <w:szCs w:val="16"/>
+              </w:rPr>
+              <w:t>_label</w:t>
+            </w:r>
+            <w:proofErr w:type="spellEnd"/>
+          </w:p>
+          <w:p>
+            <w:pPr>
+              <w:autoSpaceDE w:val="0"/>
+              <w:autoSpaceDN w:val="0"/>
+              <w:adjustRightInd w:val="0"/>
+              <w:rPr>
+                <w:rFonts w:ascii="Consolas" w:hAnsi="Consolas" w:cs="Consolas"/>
+                <w:sz w:val="16"/>
+                <w:szCs w:val="16"/>
+              </w:rPr>
+            </w:pPr>
+            <w:r>
+              <w:rPr>
+                <w:rFonts w:ascii="Consolas" w:hAnsi="Consolas" w:cs="Consolas"/>
+                <w:sz w:val="16"/>
+                <w:szCs w:val="16"/>
+              </w:rPr>
+              <w:t>_</w:t>
+            </w:r>
+            <w:proofErr w:type="spellStart"/>
+            <w:r>
+              <w:rPr>
+                <w:rFonts w:ascii="Consolas" w:hAnsi="Consolas" w:cs="Consolas"/>
+                <w:sz w:val="16"/>
+                <w:szCs w:val="16"/>
+              </w:rPr>
+              <w:t>topol_</w:t>
+            </w:r>
+            <w:proofErr w:type="gramStart"/>
+            <w:r>
+              <w:rPr>
+                <w:rFonts w:ascii="Consolas" w:hAnsi="Consolas" w:cs="Consolas"/>
+                <w:sz w:val="16"/>
+                <w:szCs w:val="16"/>
+              </w:rPr>
+              <w:t>atom.element</w:t>
+            </w:r>
+            <w:proofErr w:type="gramEnd"/>
+            <w:r>
+              <w:rPr>
+                <w:rFonts w:ascii="Consolas" w:hAnsi="Consolas" w:cs="Consolas"/>
+                <w:sz w:val="16"/>
+                <w:szCs w:val="16"/>
+              </w:rPr>
+              <w:t>_symbol</w:t>
+            </w:r>
+            <w:proofErr w:type="spellEnd"/>
+          </w:p>
+          <w:p>
+            <w:pPr>
+              <w:autoSpaceDE w:val="0"/>
+              <w:autoSpaceDN w:val="0"/>
+              <w:adjustRightInd w:val="0"/>
+              <w:rPr>
+                <w:rFonts w:ascii="Consolas" w:hAnsi="Consolas" w:cs="Consolas"/>
+                <w:sz w:val="16"/>
+                <w:szCs w:val="16"/>
+              </w:rPr>
+            </w:pPr>
+            <w:r>
+              <w:rPr>
+                <w:rFonts w:ascii="Consolas" w:hAnsi="Consolas" w:cs="Consolas"/>
+                <w:sz w:val="16"/>
+                <w:szCs w:val="16"/>
+              </w:rPr>
+              <w:t xml:space="preserve">1 1 Li1 </w:t>
+            </w:r>
+            <w:r>
+              <w:rPr>
+                <w:rFonts w:ascii="Consolas" w:hAnsi="Consolas" w:cs="Consolas"/>
+                <w:color w:val="000000"/>
+                <w:sz w:val="16"/>
+                <w:szCs w:val="16"/>
               </w:rPr>
               <w:t>Li</w:t>
             </w:r>
@@ -8981,114 +9896,73 @@
                 <w:szCs w:val="16"/>
                 <w:lang w:val="es-ES"/>
               </w:rPr>
-              <w:t>2 C</w:t>
-            </w:r>
-            <w:proofErr w:type="gramStart"/>
-            <w:r>
-              <w:rPr>
-                <w:rFonts w:ascii="Consolas" w:hAnsi="Consolas" w:cs="Consolas"/>
-                <w:sz w:val="16"/>
-                <w:szCs w:val="16"/>
-                <w:lang w:val="es-ES"/>
-              </w:rPr>
-              <w:t>1  1</w:t>
-            </w:r>
-            <w:proofErr w:type="gramEnd"/>
-            <w:r>
-              <w:rPr>
-                <w:rFonts w:ascii="Consolas" w:hAnsi="Consolas" w:cs="Consolas"/>
-                <w:sz w:val="16"/>
-                <w:szCs w:val="16"/>
-                <w:lang w:val="es-ES"/>
-              </w:rPr>
-              <w:t xml:space="preserve">  .       .       .      # C</w:t>
-            </w:r>
-          </w:p>
-          <w:p>
-            <w:pPr>
-              <w:autoSpaceDE w:val="0"/>
-              <w:autoSpaceDN w:val="0"/>
-              <w:adjustRightInd w:val="0"/>
-              <w:rPr>
-                <w:rFonts w:ascii="Consolas" w:hAnsi="Consolas" w:cs="Consolas"/>
-                <w:sz w:val="16"/>
-                <w:szCs w:val="16"/>
-              </w:rPr>
-            </w:pPr>
-            <w:r>
-              <w:rPr>
-                <w:rFonts w:ascii="Consolas" w:hAnsi="Consolas" w:cs="Consolas"/>
-                <w:sz w:val="16"/>
-                <w:szCs w:val="16"/>
-                <w:lang w:val="es-ES"/>
-              </w:rPr>
-              <w:t>3 O</w:t>
-            </w:r>
-            <w:proofErr w:type="gramStart"/>
-            <w:r>
-              <w:rPr>
-                <w:rFonts w:ascii="Consolas" w:hAnsi="Consolas" w:cs="Consolas"/>
-                <w:sz w:val="16"/>
-                <w:szCs w:val="16"/>
-                <w:lang w:val="es-ES"/>
-              </w:rPr>
-              <w:t>1  1</w:t>
-            </w:r>
-            <w:proofErr w:type="gramEnd"/>
-            <w:r>
-              <w:rPr>
-                <w:rFonts w:ascii="Consolas" w:hAnsi="Consolas" w:cs="Consolas"/>
-                <w:sz w:val="16"/>
-                <w:szCs w:val="16"/>
-                <w:lang w:val="es-ES"/>
-              </w:rPr>
-              <w:t xml:space="preserve">  .       .       .      </w:t>
-            </w:r>
-            <w:r>
-              <w:rPr>
-                <w:rFonts w:ascii="Consolas" w:hAnsi="Consolas" w:cs="Consolas"/>
-                <w:sz w:val="16"/>
-                <w:szCs w:val="16"/>
-              </w:rPr>
-              <w:t># O</w:t>
-            </w:r>
-          </w:p>
-          <w:p>
-            <w:pPr>
-              <w:autoSpaceDE w:val="0"/>
-              <w:autoSpaceDN w:val="0"/>
-              <w:adjustRightInd w:val="0"/>
-              <w:rPr>
-                <w:rFonts w:ascii="Consolas" w:hAnsi="Consolas" w:cs="Consolas"/>
-                <w:sz w:val="16"/>
-                <w:szCs w:val="16"/>
-              </w:rPr>
-            </w:pPr>
-            <w:r>
-              <w:rPr>
-                <w:rFonts w:ascii="Consolas" w:hAnsi="Consolas" w:cs="Consolas"/>
-                <w:sz w:val="16"/>
-                <w:szCs w:val="16"/>
-              </w:rPr>
-              <w:t xml:space="preserve">4 Co1 </w:t>
-            </w:r>
-            <w:proofErr w:type="gramStart"/>
-            <w:r>
-              <w:rPr>
-                <w:rFonts w:ascii="Consolas" w:hAnsi="Consolas" w:cs="Consolas"/>
-                <w:sz w:val="16"/>
-                <w:szCs w:val="16"/>
-              </w:rPr>
-              <w:t>1  .</w:t>
-            </w:r>
-            <w:proofErr w:type="gramEnd"/>
-            <w:r>
-              <w:rPr>
-                <w:rFonts w:ascii="Consolas" w:hAnsi="Consolas" w:cs="Consolas"/>
-                <w:sz w:val="16"/>
-                <w:szCs w:val="16"/>
-              </w:rPr>
-              <w:t xml:space="preserve">       .       .      # </w:t>
+              <w:t>2 2 C</w:t>
+            </w:r>
+            <w:proofErr w:type="gramStart"/>
+            <w:r>
+              <w:rPr>
+                <w:rFonts w:ascii="Consolas" w:hAnsi="Consolas" w:cs="Consolas"/>
+                <w:sz w:val="16"/>
+                <w:szCs w:val="16"/>
+                <w:lang w:val="es-ES"/>
+              </w:rPr>
+              <w:t>1  C</w:t>
+            </w:r>
+            <w:proofErr w:type="gramEnd"/>
+          </w:p>
+          <w:p>
+            <w:pPr>
+              <w:autoSpaceDE w:val="0"/>
+              <w:autoSpaceDN w:val="0"/>
+              <w:adjustRightInd w:val="0"/>
+              <w:rPr>
+                <w:rFonts w:ascii="Consolas" w:hAnsi="Consolas" w:cs="Consolas"/>
+                <w:sz w:val="16"/>
+                <w:szCs w:val="16"/>
+                <w:lang w:val="es-ES"/>
+              </w:rPr>
+            </w:pPr>
+            <w:r>
+              <w:rPr>
+                <w:rFonts w:ascii="Consolas" w:hAnsi="Consolas" w:cs="Consolas"/>
+                <w:sz w:val="16"/>
+                <w:szCs w:val="16"/>
+                <w:lang w:val="es-ES"/>
+              </w:rPr>
+              <w:t>3 3 O</w:t>
+            </w:r>
+            <w:proofErr w:type="gramStart"/>
+            <w:r>
+              <w:rPr>
+                <w:rFonts w:ascii="Consolas" w:hAnsi="Consolas" w:cs="Consolas"/>
+                <w:sz w:val="16"/>
+                <w:szCs w:val="16"/>
+                <w:lang w:val="es-ES"/>
+              </w:rPr>
+              <w:t>1  O</w:t>
+            </w:r>
+            <w:proofErr w:type="gramEnd"/>
+          </w:p>
+          <w:p>
+            <w:pPr>
+              <w:autoSpaceDE w:val="0"/>
+              <w:autoSpaceDN w:val="0"/>
+              <w:adjustRightInd w:val="0"/>
+              <w:rPr>
+                <w:rFonts w:ascii="Consolas" w:hAnsi="Consolas" w:cs="Consolas"/>
+                <w:sz w:val="16"/>
+                <w:szCs w:val="16"/>
+                <w:lang w:val="es-ES"/>
+              </w:rPr>
+            </w:pPr>
+            <w:r>
+              <w:rPr>
+                <w:rFonts w:ascii="Consolas" w:hAnsi="Consolas" w:cs="Consolas"/>
+                <w:sz w:val="16"/>
+                <w:szCs w:val="16"/>
+                <w:lang w:val="es-ES"/>
+              </w:rPr>
+              <w:t xml:space="preserve">4 4 Co1 </w:t>
             </w:r>
             <w:r>
               <w:rPr>
@@ -9096,6 +9970,7 @@
                 <w:color w:val="000000"/>
                 <w:sz w:val="16"/>
                 <w:szCs w:val="16"/>
+                <w:lang w:val="es-ES"/>
               </w:rPr>
               <w:t>Co</w:t>
             </w:r>
@@ -9109,33 +9984,17 @@
                 <w:rFonts w:ascii="Consolas" w:hAnsi="Consolas" w:cs="Consolas"/>
                 <w:sz w:val="16"/>
                 <w:szCs w:val="16"/>
-              </w:rPr>
-            </w:pPr>
-            <w:r>
-              <w:rPr>
-                <w:rFonts w:ascii="Consolas" w:hAnsi="Consolas" w:cs="Consolas"/>
-                <w:sz w:val="16"/>
-                <w:szCs w:val="16"/>
-              </w:rPr>
-              <w:t xml:space="preserve">5 ZA1 </w:t>
-            </w:r>
-            <w:proofErr w:type="gramStart"/>
-            <w:r>
-              <w:rPr>
-                <w:rFonts w:ascii="Consolas" w:hAnsi="Consolas" w:cs="Consolas"/>
-                <w:sz w:val="16"/>
-                <w:szCs w:val="16"/>
-              </w:rPr>
-              <w:t>2  .</w:t>
-            </w:r>
-            <w:proofErr w:type="gramEnd"/>
-            <w:r>
-              <w:rPr>
-                <w:rFonts w:ascii="Consolas" w:hAnsi="Consolas" w:cs="Consolas"/>
-                <w:sz w:val="16"/>
-                <w:szCs w:val="16"/>
-              </w:rPr>
-              <w:t xml:space="preserve">       .       .      # </w:t>
+                <w:lang w:val="es-ES"/>
+              </w:rPr>
+            </w:pPr>
+            <w:r>
+              <w:rPr>
+                <w:rFonts w:ascii="Consolas" w:hAnsi="Consolas" w:cs="Consolas"/>
+                <w:sz w:val="16"/>
+                <w:szCs w:val="16"/>
+                <w:lang w:val="es-ES"/>
+              </w:rPr>
+              <w:t xml:space="preserve">5 5 Li1 </w:t>
             </w:r>
             <w:r>
               <w:rPr>
@@ -9143,6 +10002,7 @@
                 <w:color w:val="000000"/>
                 <w:sz w:val="16"/>
                 <w:szCs w:val="16"/>
+                <w:lang w:val="es-ES"/>
               </w:rPr>
               <w:t>Li</w:t>
             </w:r>
@@ -9164,45 +10024,67 @@
                 <w:sz w:val="16"/>
                 <w:szCs w:val="16"/>
               </w:rPr>
-              <w:t>6 ZB1 2 0.25036 0.25036 0.25036 # (CO)</w:t>
-            </w:r>
-          </w:p>
-          <w:p>
-            <w:pPr>
-              <w:autoSpaceDE w:val="0"/>
-              <w:autoSpaceDN w:val="0"/>
-              <w:adjustRightInd w:val="0"/>
-              <w:rPr>
-                <w:rFonts w:ascii="Consolas" w:hAnsi="Consolas" w:cs="Consolas"/>
-                <w:sz w:val="16"/>
-                <w:szCs w:val="16"/>
-              </w:rPr>
-            </w:pPr>
-            <w:r>
-              <w:rPr>
-                <w:rFonts w:ascii="Consolas" w:hAnsi="Consolas" w:cs="Consolas"/>
-                <w:sz w:val="16"/>
-                <w:szCs w:val="16"/>
-              </w:rPr>
-              <w:t xml:space="preserve">7 ZC1 </w:t>
-            </w:r>
-            <w:proofErr w:type="gramStart"/>
-            <w:r>
-              <w:rPr>
-                <w:rFonts w:ascii="Consolas" w:hAnsi="Consolas" w:cs="Consolas"/>
-                <w:sz w:val="16"/>
-                <w:szCs w:val="16"/>
-              </w:rPr>
-              <w:t>2  .</w:t>
-            </w:r>
-            <w:proofErr w:type="gramEnd"/>
-            <w:r>
-              <w:rPr>
-                <w:rFonts w:ascii="Consolas" w:hAnsi="Consolas" w:cs="Consolas"/>
-                <w:sz w:val="16"/>
-                <w:szCs w:val="16"/>
-              </w:rPr>
-              <w:t xml:space="preserve">       .       .      # </w:t>
+              <w:t>6 6 C</w:t>
+            </w:r>
+            <w:proofErr w:type="gramStart"/>
+            <w:r>
+              <w:rPr>
+                <w:rFonts w:ascii="Consolas" w:hAnsi="Consolas" w:cs="Consolas"/>
+                <w:sz w:val="16"/>
+                <w:szCs w:val="16"/>
+              </w:rPr>
+              <w:t>1  C</w:t>
+            </w:r>
+            <w:proofErr w:type="gramEnd"/>
+          </w:p>
+          <w:p>
+            <w:pPr>
+              <w:autoSpaceDE w:val="0"/>
+              <w:autoSpaceDN w:val="0"/>
+              <w:adjustRightInd w:val="0"/>
+              <w:rPr>
+                <w:rFonts w:ascii="Consolas" w:hAnsi="Consolas" w:cs="Consolas"/>
+                <w:sz w:val="16"/>
+                <w:szCs w:val="16"/>
+              </w:rPr>
+            </w:pPr>
+            <w:r>
+              <w:rPr>
+                <w:rFonts w:ascii="Consolas" w:hAnsi="Consolas" w:cs="Consolas"/>
+                <w:sz w:val="16"/>
+                <w:szCs w:val="16"/>
+              </w:rPr>
+              <w:t>7 6 O</w:t>
+            </w:r>
+            <w:proofErr w:type="gramStart"/>
+            <w:r>
+              <w:rPr>
+                <w:rFonts w:ascii="Consolas" w:hAnsi="Consolas" w:cs="Consolas"/>
+                <w:sz w:val="16"/>
+                <w:szCs w:val="16"/>
+              </w:rPr>
+              <w:t>1  O</w:t>
+            </w:r>
+            <w:proofErr w:type="gramEnd"/>
+          </w:p>
+          <w:p>
+            <w:pPr>
+              <w:autoSpaceDE w:val="0"/>
+              <w:autoSpaceDN w:val="0"/>
+              <w:adjustRightInd w:val="0"/>
+              <w:rPr>
+                <w:rFonts w:ascii="Consolas" w:hAnsi="Consolas" w:cs="Consolas"/>
+                <w:sz w:val="16"/>
+                <w:szCs w:val="16"/>
+              </w:rPr>
+            </w:pPr>
+            <w:r>
+              <w:rPr>
+                <w:rFonts w:ascii="Consolas" w:hAnsi="Consolas" w:cs="Consolas"/>
+                <w:sz w:val="16"/>
+                <w:szCs w:val="16"/>
+              </w:rPr>
+              <w:t xml:space="preserve">8 7 Co1 </w:t>
             </w:r>
             <w:r>
               <w:rPr>
@@ -9223,884 +10105,6 @@
                 <w:rFonts w:ascii="Consolas" w:hAnsi="Consolas" w:cs="Consolas"/>
                 <w:sz w:val="16"/>
                 <w:szCs w:val="16"/>
-              </w:rPr>
-            </w:pPr>
-          </w:p>
-          <w:p>
-            <w:pPr>
-              <w:autoSpaceDE w:val="0"/>
-              <w:autoSpaceDN w:val="0"/>
-              <w:adjustRightInd w:val="0"/>
-              <w:rPr>
-                <w:rFonts w:ascii="Consolas" w:hAnsi="Consolas" w:cs="Consolas"/>
-                <w:sz w:val="16"/>
-                <w:szCs w:val="16"/>
-              </w:rPr>
-            </w:pPr>
-            <w:r>
-              <w:rPr>
-                <w:rFonts w:ascii="Consolas" w:hAnsi="Consolas" w:cs="Consolas"/>
-                <w:sz w:val="16"/>
-                <w:szCs w:val="16"/>
-              </w:rPr>
-              <w:t>loop_</w:t>
-            </w:r>
-          </w:p>
-          <w:p>
-            <w:pPr>
-              <w:autoSpaceDE w:val="0"/>
-              <w:autoSpaceDN w:val="0"/>
-              <w:adjustRightInd w:val="0"/>
-              <w:rPr>
-                <w:rFonts w:ascii="Consolas" w:hAnsi="Consolas" w:cs="Consolas"/>
-                <w:sz w:val="16"/>
-                <w:szCs w:val="16"/>
-              </w:rPr>
-            </w:pPr>
-            <w:r>
-              <w:rPr>
-                <w:rFonts w:ascii="Consolas" w:hAnsi="Consolas" w:cs="Consolas"/>
-                <w:sz w:val="16"/>
-                <w:szCs w:val="16"/>
-              </w:rPr>
-              <w:t>_topol_link.id</w:t>
-            </w:r>
-          </w:p>
-          <w:p>
-            <w:pPr>
-              <w:autoSpaceDE w:val="0"/>
-              <w:autoSpaceDN w:val="0"/>
-              <w:adjustRightInd w:val="0"/>
-              <w:rPr>
-                <w:rFonts w:ascii="Consolas" w:hAnsi="Consolas" w:cs="Consolas"/>
-                <w:sz w:val="16"/>
-                <w:szCs w:val="16"/>
-              </w:rPr>
-            </w:pPr>
-            <w:r>
-              <w:rPr>
-                <w:rFonts w:ascii="Consolas" w:hAnsi="Consolas" w:cs="Consolas"/>
-                <w:sz w:val="16"/>
-                <w:szCs w:val="16"/>
-              </w:rPr>
-              <w:t>_topol_</w:t>
-            </w:r>
-            <w:proofErr w:type="gramStart"/>
-            <w:r>
-              <w:rPr>
-                <w:rFonts w:ascii="Consolas" w:hAnsi="Consolas" w:cs="Consolas"/>
-                <w:sz w:val="16"/>
-                <w:szCs w:val="16"/>
-              </w:rPr>
-              <w:t>link.node</w:t>
-            </w:r>
-            <w:proofErr w:type="gramEnd"/>
-            <w:r>
-              <w:rPr>
-                <w:rFonts w:ascii="Consolas" w:hAnsi="Consolas" w:cs="Consolas"/>
-                <w:sz w:val="16"/>
-                <w:szCs w:val="16"/>
-              </w:rPr>
-              <w:t>_id_1</w:t>
-            </w:r>
-          </w:p>
-          <w:p>
-            <w:pPr>
-              <w:autoSpaceDE w:val="0"/>
-              <w:autoSpaceDN w:val="0"/>
-              <w:adjustRightInd w:val="0"/>
-              <w:rPr>
-                <w:rFonts w:ascii="Consolas" w:hAnsi="Consolas" w:cs="Consolas"/>
-                <w:sz w:val="16"/>
-                <w:szCs w:val="16"/>
-              </w:rPr>
-            </w:pPr>
-            <w:r>
-              <w:rPr>
-                <w:rFonts w:ascii="Consolas" w:hAnsi="Consolas" w:cs="Consolas"/>
-                <w:sz w:val="16"/>
-                <w:szCs w:val="16"/>
-              </w:rPr>
-              <w:t>_topol_</w:t>
-            </w:r>
-            <w:proofErr w:type="gramStart"/>
-            <w:r>
-              <w:rPr>
-                <w:rFonts w:ascii="Consolas" w:hAnsi="Consolas" w:cs="Consolas"/>
-                <w:sz w:val="16"/>
-                <w:szCs w:val="16"/>
-              </w:rPr>
-              <w:t>link.node</w:t>
-            </w:r>
-            <w:proofErr w:type="gramEnd"/>
-            <w:r>
-              <w:rPr>
-                <w:rFonts w:ascii="Consolas" w:hAnsi="Consolas" w:cs="Consolas"/>
-                <w:sz w:val="16"/>
-                <w:szCs w:val="16"/>
-              </w:rPr>
-              <w:t>_id_2</w:t>
-            </w:r>
-          </w:p>
-          <w:p>
-            <w:pPr>
-              <w:autoSpaceDE w:val="0"/>
-              <w:autoSpaceDN w:val="0"/>
-              <w:adjustRightInd w:val="0"/>
-              <w:rPr>
-                <w:rFonts w:ascii="Consolas" w:hAnsi="Consolas" w:cs="Consolas"/>
-                <w:sz w:val="16"/>
-                <w:szCs w:val="16"/>
-              </w:rPr>
-            </w:pPr>
-            <w:r>
-              <w:rPr>
-                <w:rFonts w:ascii="Consolas" w:hAnsi="Consolas" w:cs="Consolas"/>
-                <w:sz w:val="16"/>
-                <w:szCs w:val="16"/>
-              </w:rPr>
-              <w:t>_</w:t>
-            </w:r>
-            <w:proofErr w:type="spellStart"/>
-            <w:r>
-              <w:rPr>
-                <w:rFonts w:ascii="Consolas" w:hAnsi="Consolas" w:cs="Consolas"/>
-                <w:sz w:val="16"/>
-                <w:szCs w:val="16"/>
-              </w:rPr>
-              <w:t>topol_</w:t>
-            </w:r>
-            <w:proofErr w:type="gramStart"/>
-            <w:r>
-              <w:rPr>
-                <w:rFonts w:ascii="Consolas" w:hAnsi="Consolas" w:cs="Consolas"/>
-                <w:sz w:val="16"/>
-                <w:szCs w:val="16"/>
-              </w:rPr>
-              <w:t>link.distance</w:t>
-            </w:r>
-            <w:proofErr w:type="spellEnd"/>
-            <w:proofErr w:type="gramEnd"/>
-          </w:p>
-          <w:p>
-            <w:pPr>
-              <w:autoSpaceDE w:val="0"/>
-              <w:autoSpaceDN w:val="0"/>
-              <w:adjustRightInd w:val="0"/>
-              <w:rPr>
-                <w:rFonts w:ascii="Consolas" w:hAnsi="Consolas" w:cs="Consolas"/>
-                <w:sz w:val="16"/>
-                <w:szCs w:val="16"/>
-              </w:rPr>
-            </w:pPr>
-            <w:r>
-              <w:rPr>
-                <w:rFonts w:ascii="Consolas" w:hAnsi="Consolas" w:cs="Consolas"/>
-                <w:sz w:val="16"/>
-                <w:szCs w:val="16"/>
-              </w:rPr>
-              <w:t>_</w:t>
-            </w:r>
-            <w:proofErr w:type="spellStart"/>
-            <w:r>
-              <w:rPr>
-                <w:rFonts w:ascii="Consolas" w:hAnsi="Consolas" w:cs="Consolas"/>
-                <w:sz w:val="16"/>
-                <w:szCs w:val="16"/>
-              </w:rPr>
-              <w:t>topol_</w:t>
-            </w:r>
-            <w:proofErr w:type="gramStart"/>
-            <w:r>
-              <w:rPr>
-                <w:rFonts w:ascii="Consolas" w:hAnsi="Consolas" w:cs="Consolas"/>
-                <w:sz w:val="16"/>
-                <w:szCs w:val="16"/>
-              </w:rPr>
-              <w:t>link.type</w:t>
-            </w:r>
-            <w:proofErr w:type="spellEnd"/>
-            <w:proofErr w:type="gramEnd"/>
-          </w:p>
-          <w:p>
-            <w:pPr>
-              <w:autoSpaceDE w:val="0"/>
-              <w:autoSpaceDN w:val="0"/>
-              <w:adjustRightInd w:val="0"/>
-              <w:rPr>
-                <w:rFonts w:ascii="Consolas" w:hAnsi="Consolas" w:cs="Consolas"/>
-                <w:sz w:val="16"/>
-                <w:szCs w:val="16"/>
-                <w:lang w:val="es-ES"/>
-              </w:rPr>
-            </w:pPr>
-            <w:r>
-              <w:rPr>
-                <w:rFonts w:ascii="Consolas" w:hAnsi="Consolas" w:cs="Consolas"/>
-                <w:sz w:val="16"/>
-                <w:szCs w:val="16"/>
-                <w:lang w:val="es-ES"/>
-              </w:rPr>
-              <w:t xml:space="preserve">1 1 3 1.9121 </w:t>
-            </w:r>
-            <w:proofErr w:type="gramStart"/>
-            <w:r>
-              <w:rPr>
-                <w:rFonts w:ascii="Consolas" w:hAnsi="Consolas" w:cs="Consolas"/>
-                <w:sz w:val="16"/>
-                <w:szCs w:val="16"/>
-                <w:lang w:val="es-ES"/>
-              </w:rPr>
-              <w:t>v  #</w:t>
-            </w:r>
-            <w:proofErr w:type="gramEnd"/>
-            <w:r>
-              <w:rPr>
-                <w:rFonts w:ascii="Consolas" w:hAnsi="Consolas" w:cs="Consolas"/>
-                <w:sz w:val="16"/>
-                <w:szCs w:val="16"/>
-                <w:lang w:val="es-ES"/>
-              </w:rPr>
-              <w:t xml:space="preserve"> Li1-O1</w:t>
-            </w:r>
-          </w:p>
-          <w:p>
-            <w:pPr>
-              <w:autoSpaceDE w:val="0"/>
-              <w:autoSpaceDN w:val="0"/>
-              <w:adjustRightInd w:val="0"/>
-              <w:rPr>
-                <w:rFonts w:ascii="Consolas" w:hAnsi="Consolas" w:cs="Consolas"/>
-                <w:sz w:val="16"/>
-                <w:szCs w:val="16"/>
-                <w:lang w:val="es-ES"/>
-              </w:rPr>
-            </w:pPr>
-            <w:r>
-              <w:rPr>
-                <w:rFonts w:ascii="Consolas" w:hAnsi="Consolas" w:cs="Consolas"/>
-                <w:sz w:val="16"/>
-                <w:szCs w:val="16"/>
-                <w:lang w:val="es-ES"/>
-              </w:rPr>
-              <w:t xml:space="preserve">2 2 3 1.1452 </w:t>
-            </w:r>
-            <w:proofErr w:type="gramStart"/>
-            <w:r>
-              <w:rPr>
-                <w:rFonts w:ascii="Consolas" w:hAnsi="Consolas" w:cs="Consolas"/>
-                <w:sz w:val="16"/>
-                <w:szCs w:val="16"/>
-                <w:lang w:val="es-ES"/>
-              </w:rPr>
-              <w:t>v  #</w:t>
-            </w:r>
-            <w:proofErr w:type="gramEnd"/>
-            <w:r>
-              <w:rPr>
-                <w:rFonts w:ascii="Consolas" w:hAnsi="Consolas" w:cs="Consolas"/>
-                <w:sz w:val="16"/>
-                <w:szCs w:val="16"/>
-                <w:lang w:val="es-ES"/>
-              </w:rPr>
-              <w:t xml:space="preserve"> C1-O1</w:t>
-            </w:r>
-          </w:p>
-          <w:p>
-            <w:pPr>
-              <w:autoSpaceDE w:val="0"/>
-              <w:autoSpaceDN w:val="0"/>
-              <w:adjustRightInd w:val="0"/>
-              <w:rPr>
-                <w:rFonts w:ascii="Consolas" w:hAnsi="Consolas" w:cs="Consolas"/>
-                <w:sz w:val="16"/>
-                <w:szCs w:val="16"/>
-                <w:lang w:val="es-ES"/>
-              </w:rPr>
-            </w:pPr>
-            <w:r>
-              <w:rPr>
-                <w:rFonts w:ascii="Consolas" w:hAnsi="Consolas" w:cs="Consolas"/>
-                <w:sz w:val="16"/>
-                <w:szCs w:val="16"/>
-                <w:lang w:val="es-ES"/>
-              </w:rPr>
-              <w:t xml:space="preserve">3 2 4 1.7422 </w:t>
-            </w:r>
-            <w:proofErr w:type="gramStart"/>
-            <w:r>
-              <w:rPr>
-                <w:rFonts w:ascii="Consolas" w:hAnsi="Consolas" w:cs="Consolas"/>
-                <w:sz w:val="16"/>
-                <w:szCs w:val="16"/>
-                <w:lang w:val="es-ES"/>
-              </w:rPr>
-              <w:t>v  #</w:t>
-            </w:r>
-            <w:proofErr w:type="gramEnd"/>
-            <w:r>
-              <w:rPr>
-                <w:rFonts w:ascii="Consolas" w:hAnsi="Consolas" w:cs="Consolas"/>
-                <w:sz w:val="16"/>
-                <w:szCs w:val="16"/>
-                <w:lang w:val="es-ES"/>
-              </w:rPr>
-              <w:t xml:space="preserve"> C1-Co1</w:t>
-            </w:r>
-          </w:p>
-          <w:p>
-            <w:pPr>
-              <w:autoSpaceDE w:val="0"/>
-              <w:autoSpaceDN w:val="0"/>
-              <w:adjustRightInd w:val="0"/>
-              <w:rPr>
-                <w:rFonts w:ascii="Consolas" w:hAnsi="Consolas" w:cs="Consolas"/>
-                <w:sz w:val="16"/>
-                <w:szCs w:val="16"/>
-              </w:rPr>
-            </w:pPr>
-            <w:r>
-              <w:rPr>
-                <w:rFonts w:ascii="Consolas" w:hAnsi="Consolas" w:cs="Consolas"/>
-                <w:sz w:val="16"/>
-                <w:szCs w:val="16"/>
-              </w:rPr>
-              <w:t xml:space="preserve">4 5 6 2.4032 </w:t>
-            </w:r>
-            <w:proofErr w:type="spellStart"/>
-            <w:r>
-              <w:rPr>
-                <w:rFonts w:ascii="Consolas" w:hAnsi="Consolas" w:cs="Consolas"/>
-                <w:color w:val="000000"/>
-                <w:sz w:val="16"/>
-                <w:szCs w:val="16"/>
-              </w:rPr>
-              <w:t>gl</w:t>
-            </w:r>
-            <w:proofErr w:type="spellEnd"/>
-            <w:r>
-              <w:rPr>
-                <w:rFonts w:ascii="Consolas" w:hAnsi="Consolas" w:cs="Consolas"/>
-                <w:sz w:val="16"/>
-                <w:szCs w:val="16"/>
-              </w:rPr>
-              <w:t xml:space="preserve"> # Li1-(CO)</w:t>
-            </w:r>
-          </w:p>
-          <w:p>
-            <w:pPr>
-              <w:autoSpaceDE w:val="0"/>
-              <w:autoSpaceDN w:val="0"/>
-              <w:adjustRightInd w:val="0"/>
-              <w:rPr>
-                <w:rFonts w:ascii="Consolas" w:hAnsi="Consolas" w:cs="Consolas"/>
-                <w:sz w:val="16"/>
-                <w:szCs w:val="16"/>
-              </w:rPr>
-            </w:pPr>
-            <w:r>
-              <w:rPr>
-                <w:rFonts w:ascii="Consolas" w:hAnsi="Consolas" w:cs="Consolas"/>
-                <w:sz w:val="16"/>
-                <w:szCs w:val="16"/>
-              </w:rPr>
-              <w:t xml:space="preserve">5 6 7 2.3963 </w:t>
-            </w:r>
-            <w:proofErr w:type="spellStart"/>
-            <w:r>
-              <w:rPr>
-                <w:rFonts w:ascii="Consolas" w:hAnsi="Consolas" w:cs="Consolas"/>
-                <w:color w:val="000000"/>
-                <w:sz w:val="16"/>
-                <w:szCs w:val="16"/>
-              </w:rPr>
-              <w:t>gl</w:t>
-            </w:r>
-            <w:proofErr w:type="spellEnd"/>
-            <w:r>
-              <w:rPr>
-                <w:rFonts w:ascii="Consolas" w:hAnsi="Consolas" w:cs="Consolas"/>
-                <w:sz w:val="16"/>
-                <w:szCs w:val="16"/>
-              </w:rPr>
-              <w:t xml:space="preserve"> # (CO)-</w:t>
-            </w:r>
-            <w:r>
-              <w:rPr>
-                <w:rFonts w:ascii="Consolas" w:hAnsi="Consolas" w:cs="Consolas"/>
-                <w:color w:val="000000"/>
-                <w:sz w:val="16"/>
-                <w:szCs w:val="16"/>
-              </w:rPr>
-              <w:t>Co</w:t>
-            </w:r>
-          </w:p>
-          <w:p>
-            <w:pPr>
-              <w:autoSpaceDE w:val="0"/>
-              <w:autoSpaceDN w:val="0"/>
-              <w:adjustRightInd w:val="0"/>
-              <w:rPr>
-                <w:rFonts w:ascii="Consolas" w:hAnsi="Consolas" w:cs="Consolas"/>
-                <w:sz w:val="16"/>
-                <w:szCs w:val="16"/>
-              </w:rPr>
-            </w:pPr>
-          </w:p>
-          <w:p>
-            <w:pPr>
-              <w:autoSpaceDE w:val="0"/>
-              <w:autoSpaceDN w:val="0"/>
-              <w:adjustRightInd w:val="0"/>
-              <w:rPr>
-                <w:rFonts w:ascii="Consolas" w:hAnsi="Consolas" w:cs="Consolas"/>
-                <w:sz w:val="16"/>
-                <w:szCs w:val="16"/>
-              </w:rPr>
-            </w:pPr>
-            <w:r>
-              <w:rPr>
-                <w:rFonts w:ascii="Consolas" w:hAnsi="Consolas" w:cs="Consolas"/>
-                <w:sz w:val="16"/>
-                <w:szCs w:val="16"/>
-              </w:rPr>
-              <w:t>loop_</w:t>
-            </w:r>
-          </w:p>
-          <w:p>
-            <w:pPr>
-              <w:autoSpaceDE w:val="0"/>
-              <w:autoSpaceDN w:val="0"/>
-              <w:adjustRightInd w:val="0"/>
-              <w:rPr>
-                <w:rFonts w:ascii="Consolas" w:hAnsi="Consolas" w:cs="Consolas"/>
-                <w:sz w:val="16"/>
-                <w:szCs w:val="16"/>
-              </w:rPr>
-            </w:pPr>
-            <w:r>
-              <w:rPr>
-                <w:rFonts w:ascii="Consolas" w:hAnsi="Consolas" w:cs="Consolas"/>
-                <w:sz w:val="16"/>
-                <w:szCs w:val="16"/>
-              </w:rPr>
-              <w:t>_topol_atom.id</w:t>
-            </w:r>
-          </w:p>
-          <w:p>
-            <w:pPr>
-              <w:autoSpaceDE w:val="0"/>
-              <w:autoSpaceDN w:val="0"/>
-              <w:adjustRightInd w:val="0"/>
-              <w:rPr>
-                <w:rFonts w:ascii="Consolas" w:hAnsi="Consolas" w:cs="Consolas"/>
-                <w:sz w:val="16"/>
-                <w:szCs w:val="16"/>
-              </w:rPr>
-            </w:pPr>
-            <w:r>
-              <w:rPr>
-                <w:rFonts w:ascii="Consolas" w:hAnsi="Consolas" w:cs="Consolas"/>
-                <w:sz w:val="16"/>
-                <w:szCs w:val="16"/>
-              </w:rPr>
-              <w:t>_</w:t>
-            </w:r>
-            <w:proofErr w:type="spellStart"/>
-            <w:r>
-              <w:rPr>
-                <w:rFonts w:ascii="Consolas" w:hAnsi="Consolas" w:cs="Consolas"/>
-                <w:sz w:val="16"/>
-                <w:szCs w:val="16"/>
-              </w:rPr>
-              <w:t>topol_</w:t>
-            </w:r>
-            <w:proofErr w:type="gramStart"/>
-            <w:r>
-              <w:rPr>
-                <w:rFonts w:ascii="Consolas" w:hAnsi="Consolas" w:cs="Consolas"/>
-                <w:sz w:val="16"/>
-                <w:szCs w:val="16"/>
-              </w:rPr>
-              <w:t>atom.node</w:t>
-            </w:r>
-            <w:proofErr w:type="gramEnd"/>
-            <w:r>
-              <w:rPr>
-                <w:rFonts w:ascii="Consolas" w:hAnsi="Consolas" w:cs="Consolas"/>
-                <w:sz w:val="16"/>
-                <w:szCs w:val="16"/>
-              </w:rPr>
-              <w:t>_id</w:t>
-            </w:r>
-            <w:proofErr w:type="spellEnd"/>
-          </w:p>
-          <w:p>
-            <w:pPr>
-              <w:autoSpaceDE w:val="0"/>
-              <w:autoSpaceDN w:val="0"/>
-              <w:adjustRightInd w:val="0"/>
-              <w:rPr>
-                <w:rFonts w:ascii="Consolas" w:hAnsi="Consolas" w:cs="Consolas"/>
-                <w:sz w:val="16"/>
-                <w:szCs w:val="16"/>
-              </w:rPr>
-            </w:pPr>
-            <w:r>
-              <w:rPr>
-                <w:rFonts w:ascii="Consolas" w:hAnsi="Consolas" w:cs="Consolas"/>
-                <w:sz w:val="16"/>
-                <w:szCs w:val="16"/>
-              </w:rPr>
-              <w:t>_</w:t>
-            </w:r>
-            <w:proofErr w:type="spellStart"/>
-            <w:r>
-              <w:rPr>
-                <w:rFonts w:ascii="Consolas" w:hAnsi="Consolas" w:cs="Consolas"/>
-                <w:sz w:val="16"/>
-                <w:szCs w:val="16"/>
-              </w:rPr>
-              <w:t>topol_</w:t>
-            </w:r>
-            <w:proofErr w:type="gramStart"/>
-            <w:r>
-              <w:rPr>
-                <w:rFonts w:ascii="Consolas" w:hAnsi="Consolas" w:cs="Consolas"/>
-                <w:sz w:val="16"/>
-                <w:szCs w:val="16"/>
-              </w:rPr>
-              <w:t>atom.atom</w:t>
-            </w:r>
-            <w:proofErr w:type="gramEnd"/>
-            <w:r>
-              <w:rPr>
-                <w:rFonts w:ascii="Consolas" w:hAnsi="Consolas" w:cs="Consolas"/>
-                <w:sz w:val="16"/>
-                <w:szCs w:val="16"/>
-              </w:rPr>
-              <w:t>_label</w:t>
-            </w:r>
-            <w:proofErr w:type="spellEnd"/>
-          </w:p>
-          <w:p>
-            <w:pPr>
-              <w:autoSpaceDE w:val="0"/>
-              <w:autoSpaceDN w:val="0"/>
-              <w:adjustRightInd w:val="0"/>
-              <w:rPr>
-                <w:rFonts w:ascii="Consolas" w:hAnsi="Consolas" w:cs="Consolas"/>
-                <w:sz w:val="16"/>
-                <w:szCs w:val="16"/>
-              </w:rPr>
-            </w:pPr>
-            <w:r>
-              <w:rPr>
-                <w:rFonts w:ascii="Consolas" w:hAnsi="Consolas" w:cs="Consolas"/>
-                <w:sz w:val="16"/>
-                <w:szCs w:val="16"/>
-              </w:rPr>
-              <w:t>_</w:t>
-            </w:r>
-            <w:proofErr w:type="spellStart"/>
-            <w:r>
-              <w:rPr>
-                <w:rFonts w:ascii="Consolas" w:hAnsi="Consolas" w:cs="Consolas"/>
-                <w:sz w:val="16"/>
-                <w:szCs w:val="16"/>
-              </w:rPr>
-              <w:t>topol_</w:t>
-            </w:r>
-            <w:proofErr w:type="gramStart"/>
-            <w:r>
-              <w:rPr>
-                <w:rFonts w:ascii="Consolas" w:hAnsi="Consolas" w:cs="Consolas"/>
-                <w:sz w:val="16"/>
-                <w:szCs w:val="16"/>
-              </w:rPr>
-              <w:t>atom.element</w:t>
-            </w:r>
-            <w:proofErr w:type="gramEnd"/>
-            <w:r>
-              <w:rPr>
-                <w:rFonts w:ascii="Consolas" w:hAnsi="Consolas" w:cs="Consolas"/>
-                <w:sz w:val="16"/>
-                <w:szCs w:val="16"/>
-              </w:rPr>
-              <w:t>_symbol</w:t>
-            </w:r>
-            <w:proofErr w:type="spellEnd"/>
-          </w:p>
-          <w:p>
-            <w:pPr>
-              <w:autoSpaceDE w:val="0"/>
-              <w:autoSpaceDN w:val="0"/>
-              <w:adjustRightInd w:val="0"/>
-              <w:rPr>
-                <w:rFonts w:ascii="Consolas" w:hAnsi="Consolas" w:cs="Consolas"/>
-                <w:sz w:val="16"/>
-                <w:szCs w:val="16"/>
-                <w:lang w:val="es-ES"/>
-              </w:rPr>
-            </w:pPr>
-            <w:r>
-              <w:rPr>
-                <w:rFonts w:ascii="Consolas" w:hAnsi="Consolas" w:cs="Consolas"/>
-                <w:sz w:val="16"/>
-                <w:szCs w:val="16"/>
-                <w:lang w:val="es-ES"/>
-              </w:rPr>
-              <w:t xml:space="preserve">1 1 Li1 </w:t>
-            </w:r>
-            <w:r>
-              <w:rPr>
-                <w:rFonts w:ascii="Consolas" w:hAnsi="Consolas" w:cs="Consolas"/>
-                <w:color w:val="000000"/>
-                <w:sz w:val="16"/>
-                <w:szCs w:val="16"/>
-                <w:lang w:val="es-ES"/>
-              </w:rPr>
-              <w:t>Li</w:t>
-            </w:r>
-          </w:p>
-          <w:p>
-            <w:pPr>
-              <w:autoSpaceDE w:val="0"/>
-              <w:autoSpaceDN w:val="0"/>
-              <w:adjustRightInd w:val="0"/>
-              <w:rPr>
-                <w:rFonts w:ascii="Consolas" w:hAnsi="Consolas" w:cs="Consolas"/>
-                <w:sz w:val="16"/>
-                <w:szCs w:val="16"/>
-                <w:lang w:val="es-ES"/>
-              </w:rPr>
-            </w:pPr>
-            <w:r>
-              <w:rPr>
-                <w:rFonts w:ascii="Consolas" w:hAnsi="Consolas" w:cs="Consolas"/>
-                <w:sz w:val="16"/>
-                <w:szCs w:val="16"/>
-                <w:lang w:val="es-ES"/>
-              </w:rPr>
-              <w:t>2 2 C</w:t>
-            </w:r>
-            <w:proofErr w:type="gramStart"/>
-            <w:r>
-              <w:rPr>
-                <w:rFonts w:ascii="Consolas" w:hAnsi="Consolas" w:cs="Consolas"/>
-                <w:sz w:val="16"/>
-                <w:szCs w:val="16"/>
-                <w:lang w:val="es-ES"/>
-              </w:rPr>
-              <w:t>1  C</w:t>
-            </w:r>
-            <w:proofErr w:type="gramEnd"/>
-          </w:p>
-          <w:p>
-            <w:pPr>
-              <w:autoSpaceDE w:val="0"/>
-              <w:autoSpaceDN w:val="0"/>
-              <w:adjustRightInd w:val="0"/>
-              <w:rPr>
-                <w:rFonts w:ascii="Consolas" w:hAnsi="Consolas" w:cs="Consolas"/>
-                <w:sz w:val="16"/>
-                <w:szCs w:val="16"/>
-                <w:lang w:val="es-ES"/>
-              </w:rPr>
-            </w:pPr>
-            <w:r>
-              <w:rPr>
-                <w:rFonts w:ascii="Consolas" w:hAnsi="Consolas" w:cs="Consolas"/>
-                <w:sz w:val="16"/>
-                <w:szCs w:val="16"/>
-                <w:lang w:val="es-ES"/>
-              </w:rPr>
-              <w:t>3 3 O</w:t>
-            </w:r>
-            <w:proofErr w:type="gramStart"/>
-            <w:r>
-              <w:rPr>
-                <w:rFonts w:ascii="Consolas" w:hAnsi="Consolas" w:cs="Consolas"/>
-                <w:sz w:val="16"/>
-                <w:szCs w:val="16"/>
-                <w:lang w:val="es-ES"/>
-              </w:rPr>
-              <w:t>1  O</w:t>
-            </w:r>
-            <w:proofErr w:type="gramEnd"/>
-          </w:p>
-          <w:p>
-            <w:pPr>
-              <w:autoSpaceDE w:val="0"/>
-              <w:autoSpaceDN w:val="0"/>
-              <w:adjustRightInd w:val="0"/>
-              <w:rPr>
-                <w:rFonts w:ascii="Consolas" w:hAnsi="Consolas" w:cs="Consolas"/>
-                <w:sz w:val="16"/>
-                <w:szCs w:val="16"/>
-                <w:lang w:val="es-ES"/>
-              </w:rPr>
-            </w:pPr>
-            <w:r>
-              <w:rPr>
-                <w:rFonts w:ascii="Consolas" w:hAnsi="Consolas" w:cs="Consolas"/>
-                <w:sz w:val="16"/>
-                <w:szCs w:val="16"/>
-                <w:lang w:val="es-ES"/>
-              </w:rPr>
-              <w:t xml:space="preserve">4 4 Co1 </w:t>
-            </w:r>
-            <w:r>
-              <w:rPr>
-                <w:rFonts w:ascii="Consolas" w:hAnsi="Consolas" w:cs="Consolas"/>
-                <w:color w:val="000000"/>
-                <w:sz w:val="16"/>
-                <w:szCs w:val="16"/>
-                <w:lang w:val="es-ES"/>
-              </w:rPr>
-              <w:t>Co</w:t>
-            </w:r>
-          </w:p>
-          <w:p>
-            <w:pPr>
-              <w:autoSpaceDE w:val="0"/>
-              <w:autoSpaceDN w:val="0"/>
-              <w:adjustRightInd w:val="0"/>
-              <w:rPr>
-                <w:rFonts w:ascii="Consolas" w:hAnsi="Consolas" w:cs="Consolas"/>
-                <w:sz w:val="16"/>
-                <w:szCs w:val="16"/>
-                <w:lang w:val="es-ES"/>
-              </w:rPr>
-            </w:pPr>
-            <w:r>
-              <w:rPr>
-                <w:rFonts w:ascii="Consolas" w:hAnsi="Consolas" w:cs="Consolas"/>
-                <w:sz w:val="16"/>
-                <w:szCs w:val="16"/>
-                <w:lang w:val="es-ES"/>
-              </w:rPr>
-              <w:t xml:space="preserve">5 5 Li1 </w:t>
-            </w:r>
-            <w:r>
-              <w:rPr>
-                <w:rFonts w:ascii="Consolas" w:hAnsi="Consolas" w:cs="Consolas"/>
-                <w:color w:val="000000"/>
-                <w:sz w:val="16"/>
-                <w:szCs w:val="16"/>
-                <w:lang w:val="es-ES"/>
-              </w:rPr>
-              <w:t>Li</w:t>
-            </w:r>
-          </w:p>
-          <w:p>
-            <w:pPr>
-              <w:autoSpaceDE w:val="0"/>
-              <w:autoSpaceDN w:val="0"/>
-              <w:adjustRightInd w:val="0"/>
-              <w:rPr>
-                <w:rFonts w:ascii="Consolas" w:hAnsi="Consolas" w:cs="Consolas"/>
-                <w:sz w:val="16"/>
-                <w:szCs w:val="16"/>
-                <w:lang w:val="es-ES"/>
-              </w:rPr>
-            </w:pPr>
-            <w:r>
-              <w:rPr>
-                <w:rFonts w:ascii="Consolas" w:hAnsi="Consolas" w:cs="Consolas"/>
-                <w:sz w:val="16"/>
-                <w:szCs w:val="16"/>
-                <w:lang w:val="es-ES"/>
-              </w:rPr>
-              <w:t>6 6 C</w:t>
-            </w:r>
-            <w:proofErr w:type="gramStart"/>
-            <w:r>
-              <w:rPr>
-                <w:rFonts w:ascii="Consolas" w:hAnsi="Consolas" w:cs="Consolas"/>
-                <w:sz w:val="16"/>
-                <w:szCs w:val="16"/>
-                <w:lang w:val="es-ES"/>
-              </w:rPr>
-              <w:t>1  C</w:t>
-            </w:r>
-            <w:proofErr w:type="gramEnd"/>
-          </w:p>
-          <w:p>
-            <w:pPr>
-              <w:autoSpaceDE w:val="0"/>
-              <w:autoSpaceDN w:val="0"/>
-              <w:adjustRightInd w:val="0"/>
-              <w:rPr>
-                <w:rFonts w:ascii="Consolas" w:hAnsi="Consolas" w:cs="Consolas"/>
-                <w:sz w:val="16"/>
-                <w:szCs w:val="16"/>
-                <w:lang w:val="es-ES"/>
-              </w:rPr>
-            </w:pPr>
-            <w:r>
-              <w:rPr>
-                <w:rFonts w:ascii="Consolas" w:hAnsi="Consolas" w:cs="Consolas"/>
-                <w:sz w:val="16"/>
-                <w:szCs w:val="16"/>
-                <w:lang w:val="es-ES"/>
-              </w:rPr>
-              <w:t>7 6 O</w:t>
-            </w:r>
-            <w:proofErr w:type="gramStart"/>
-            <w:r>
-              <w:rPr>
-                <w:rFonts w:ascii="Consolas" w:hAnsi="Consolas" w:cs="Consolas"/>
-                <w:sz w:val="16"/>
-                <w:szCs w:val="16"/>
-                <w:lang w:val="es-ES"/>
-              </w:rPr>
-              <w:t>1  O</w:t>
-            </w:r>
-            <w:proofErr w:type="gramEnd"/>
-          </w:p>
-          <w:p>
-            <w:pPr>
-              <w:autoSpaceDE w:val="0"/>
-              <w:autoSpaceDN w:val="0"/>
-              <w:adjustRightInd w:val="0"/>
-              <w:rPr>
-                <w:rFonts w:ascii="Consolas" w:hAnsi="Consolas" w:cs="Consolas"/>
-                <w:sz w:val="16"/>
-                <w:szCs w:val="16"/>
-                <w:lang w:val="es-ES"/>
-              </w:rPr>
-            </w:pPr>
-            <w:r>
-              <w:rPr>
-                <w:rFonts w:ascii="Consolas" w:hAnsi="Consolas" w:cs="Consolas"/>
-                <w:sz w:val="16"/>
-                <w:szCs w:val="16"/>
-                <w:lang w:val="es-ES"/>
-              </w:rPr>
-              <w:t xml:space="preserve">8 7 Co1 </w:t>
-            </w:r>
-            <w:r>
-              <w:rPr>
-                <w:rFonts w:ascii="Consolas" w:hAnsi="Consolas" w:cs="Consolas"/>
-                <w:color w:val="000000"/>
-                <w:sz w:val="16"/>
-                <w:szCs w:val="16"/>
-                <w:lang w:val="es-ES"/>
-              </w:rPr>
-              <w:t>Co</w:t>
-            </w:r>
-          </w:p>
-          <w:p>
-            <w:pPr>
-              <w:autoSpaceDE w:val="0"/>
-              <w:autoSpaceDN w:val="0"/>
-              <w:adjustRightInd w:val="0"/>
-              <w:rPr>
-                <w:rFonts w:ascii="Consolas" w:hAnsi="Consolas" w:cs="Consolas"/>
-                <w:sz w:val="16"/>
-                <w:szCs w:val="16"/>
-                <w:lang w:val="es-ES"/>
               </w:rPr>
             </w:pPr>
           </w:p>
@@ -11056,15 +11060,13 @@
                 <w:rFonts w:ascii="Consolas" w:hAnsi="Consolas" w:cs="Consolas"/>
                 <w:sz w:val="16"/>
                 <w:szCs w:val="16"/>
-                <w:lang w:val="es-ES"/>
-              </w:rPr>
-            </w:pPr>
-            <w:r>
-              <w:rPr>
-                <w:rFonts w:ascii="Consolas" w:hAnsi="Consolas" w:cs="Consolas"/>
-                <w:sz w:val="16"/>
-                <w:szCs w:val="16"/>
-                <w:lang w:val="es-ES"/>
+              </w:rPr>
+            </w:pPr>
+            <w:r>
+              <w:rPr>
+                <w:rFonts w:ascii="Consolas" w:hAnsi="Consolas" w:cs="Consolas"/>
+                <w:sz w:val="16"/>
+                <w:szCs w:val="16"/>
               </w:rPr>
               <w:t xml:space="preserve">1 </w:t>
             </w:r>
@@ -11075,7 +11077,6 @@
                 <w:rFonts w:ascii="Consolas" w:hAnsi="Consolas" w:cs="Consolas"/>
                 <w:sz w:val="16"/>
                 <w:szCs w:val="16"/>
-                <w:lang w:val="es-ES"/>
               </w:rPr>
               <w:t>x,y</w:t>
             </w:r>
@@ -11085,7 +11086,6 @@
                 <w:rFonts w:ascii="Consolas" w:hAnsi="Consolas" w:cs="Consolas"/>
                 <w:sz w:val="16"/>
                 <w:szCs w:val="16"/>
-                <w:lang w:val="es-ES"/>
               </w:rPr>
               <w:t>,z</w:t>
             </w:r>
@@ -12307,13 +12307,15 @@
                 <w:rFonts w:ascii="Consolas" w:hAnsi="Consolas" w:cs="Consolas"/>
                 <w:sz w:val="16"/>
                 <w:szCs w:val="16"/>
-              </w:rPr>
-            </w:pPr>
-            <w:r>
-              <w:rPr>
-                <w:rFonts w:ascii="Consolas" w:hAnsi="Consolas" w:cs="Consolas"/>
-                <w:sz w:val="16"/>
-                <w:szCs w:val="16"/>
+                <w:lang w:val="es-ES"/>
+              </w:rPr>
+            </w:pPr>
+            <w:r>
+              <w:rPr>
+                <w:rFonts w:ascii="Consolas" w:hAnsi="Consolas" w:cs="Consolas"/>
+                <w:sz w:val="16"/>
+                <w:szCs w:val="16"/>
+                <w:lang w:val="es-ES"/>
               </w:rPr>
               <w:t xml:space="preserve">1 1 C1 C 1 </w:t>
             </w:r>
@@ -22238,7 +22240,7 @@
                 <w:i/>
                 <w:iCs/>
               </w:rPr>
-              <w:t xml:space="preserve"> by its signature, 2[4^6.6^</w:t>
+              <w:t xml:space="preserve"> by its signature, 2[</w:t>
             </w:r>
             <w:proofErr w:type="gramStart"/>
             <w:r>
@@ -22246,23 +22248,128 @@
                 <w:i/>
                 <w:iCs/>
               </w:rPr>
-              <w:t>2]+</w:t>
-            </w:r>
-            <w:proofErr w:type="gramEnd"/>
+              <w:t>4</w:t>
+            </w:r>
             <w:r>
               <w:rPr>
                 <w:i/>
                 <w:iCs/>
-              </w:rPr>
-              <w:t>[4^6.6^8]+[4^18.6^4.12^4].</w:t>
-            </w:r>
-          </w:p>
-          <w:p>
-            <w:pPr>
+                <w:vertAlign w:val="superscript"/>
+              </w:rPr>
+              <w:t>6</w:t>
+            </w:r>
+            <w:r>
               <w:rPr>
                 <w:i/>
                 <w:iCs/>
               </w:rPr>
+              <w:t>.6</w:t>
+            </w:r>
+            <w:r>
+              <w:rPr>
+                <w:i/>
+                <w:iCs/>
+                <w:vertAlign w:val="superscript"/>
+              </w:rPr>
+              <w:t>2</w:t>
+            </w:r>
+            <w:r>
+              <w:rPr>
+                <w:i/>
+                <w:iCs/>
+              </w:rPr>
+              <w:t>]+</w:t>
+            </w:r>
+            <w:proofErr w:type="gramEnd"/>
+            <w:r>
+              <w:rPr>
+                <w:i/>
+                <w:iCs/>
+              </w:rPr>
+              <w:t>[4</w:t>
+            </w:r>
+            <w:r>
+              <w:rPr>
+                <w:i/>
+                <w:iCs/>
+                <w:vertAlign w:val="superscript"/>
+              </w:rPr>
+              <w:t>6</w:t>
+            </w:r>
+            <w:r>
+              <w:rPr>
+                <w:i/>
+                <w:iCs/>
+              </w:rPr>
+              <w:t>.6</w:t>
+            </w:r>
+            <w:r>
+              <w:rPr>
+                <w:i/>
+                <w:iCs/>
+                <w:vertAlign w:val="superscript"/>
+              </w:rPr>
+              <w:t>8</w:t>
+            </w:r>
+            <w:r>
+              <w:rPr>
+                <w:i/>
+                <w:iCs/>
+              </w:rPr>
+              <w:t>]+[4</w:t>
+            </w:r>
+            <w:r>
+              <w:rPr>
+                <w:i/>
+                <w:iCs/>
+                <w:vertAlign w:val="superscript"/>
+              </w:rPr>
+              <w:t>18</w:t>
+            </w:r>
+            <w:r>
+              <w:rPr>
+                <w:i/>
+                <w:iCs/>
+              </w:rPr>
+              <w:t>.6</w:t>
+            </w:r>
+            <w:r>
+              <w:rPr>
+                <w:i/>
+                <w:iCs/>
+                <w:vertAlign w:val="superscript"/>
+              </w:rPr>
+              <w:t>4</w:t>
+            </w:r>
+            <w:r>
+              <w:rPr>
+                <w:i/>
+                <w:iCs/>
+              </w:rPr>
+              <w:t>.12</w:t>
+            </w:r>
+            <w:r>
+              <w:rPr>
+                <w:i/>
+                <w:iCs/>
+                <w:vertAlign w:val="superscript"/>
+              </w:rPr>
+              <w:t>4</w:t>
+            </w:r>
+            <w:r>
+              <w:rPr>
+                <w:i/>
+                <w:iCs/>
+              </w:rPr>
+              <w:t>].</w:t>
+            </w:r>
+          </w:p>
+          <w:p>
+            <w:pPr>
+              <w:rPr>
+                <w:i/>
+                <w:iCs/>
+              </w:rPr>
             </w:pPr>
           </w:p>
           <w:p>
@@ -22916,15 +23023,13 @@
                 <w:rFonts w:ascii="Consolas" w:hAnsi="Consolas" w:cs="Consolas"/>
                 <w:sz w:val="16"/>
                 <w:szCs w:val="16"/>
-                <w:lang w:val="es-ES"/>
-              </w:rPr>
-            </w:pPr>
-            <w:r>
-              <w:rPr>
-                <w:rFonts w:ascii="Consolas" w:hAnsi="Consolas" w:cs="Consolas"/>
-                <w:sz w:val="16"/>
-                <w:szCs w:val="16"/>
-                <w:lang w:val="es-ES"/>
+              </w:rPr>
+            </w:pPr>
+            <w:r>
+              <w:rPr>
+                <w:rFonts w:ascii="Consolas" w:hAnsi="Consolas" w:cs="Consolas"/>
+                <w:sz w:val="16"/>
+                <w:szCs w:val="16"/>
               </w:rPr>
               <w:t xml:space="preserve">1 </w:t>
             </w:r>
@@ -22935,7 +23040,6 @@
                 <w:rFonts w:ascii="Consolas" w:hAnsi="Consolas" w:cs="Consolas"/>
                 <w:sz w:val="16"/>
                 <w:szCs w:val="16"/>
-                <w:lang w:val="es-ES"/>
               </w:rPr>
               <w:t>x,y</w:t>
             </w:r>
@@ -22945,7 +23049,6 @@
                 <w:rFonts w:ascii="Consolas" w:hAnsi="Consolas" w:cs="Consolas"/>
                 <w:sz w:val="16"/>
                 <w:szCs w:val="16"/>
-                <w:lang w:val="es-ES"/>
               </w:rPr>
               <w:t>,z</w:t>
             </w:r>
@@ -23017,15 +23120,13 @@
                 <w:rFonts w:ascii="Consolas" w:hAnsi="Consolas" w:cs="Consolas"/>
                 <w:sz w:val="16"/>
                 <w:szCs w:val="16"/>
-                <w:lang w:val="es-ES"/>
-              </w:rPr>
-            </w:pPr>
-            <w:r>
-              <w:rPr>
-                <w:rFonts w:ascii="Consolas" w:hAnsi="Consolas" w:cs="Consolas"/>
-                <w:sz w:val="16"/>
-                <w:szCs w:val="16"/>
-                <w:lang w:val="es-ES"/>
+              </w:rPr>
+            </w:pPr>
+            <w:r>
+              <w:rPr>
+                <w:rFonts w:ascii="Consolas" w:hAnsi="Consolas" w:cs="Consolas"/>
+                <w:sz w:val="16"/>
+                <w:szCs w:val="16"/>
               </w:rPr>
               <w:t>_</w:t>
             </w:r>
@@ -23035,7 +23136,6 @@
                 <w:rFonts w:ascii="Consolas" w:hAnsi="Consolas" w:cs="Consolas"/>
                 <w:sz w:val="16"/>
                 <w:szCs w:val="16"/>
-                <w:lang w:val="es-ES"/>
               </w:rPr>
               <w:t>atom_</w:t>
             </w:r>
@@ -23045,7 +23145,6 @@
                 <w:rFonts w:ascii="Consolas" w:hAnsi="Consolas" w:cs="Consolas"/>
                 <w:sz w:val="16"/>
                 <w:szCs w:val="16"/>
-                <w:lang w:val="es-ES"/>
               </w:rPr>
               <w:t>site.label</w:t>
             </w:r>
@@ -23056,7 +23155,6 @@
                 <w:rFonts w:ascii="Consolas" w:hAnsi="Consolas" w:cs="Consolas"/>
                 <w:sz w:val="16"/>
                 <w:szCs w:val="16"/>
-                <w:lang w:val="es-ES"/>
               </w:rPr>
               <w:t xml:space="preserve">   Si1</w:t>
             </w:r>
@@ -24175,7 +24273,119 @@
                 <w:sz w:val="16"/>
                 <w:szCs w:val="16"/>
               </w:rPr>
-              <w:t xml:space="preserve">  '2[4^6.6^2]+[4^6.6^8]+[4^18.6^4.12^4]'</w:t>
+              <w:t xml:space="preserve">  '2[4^6</w:t>
+            </w:r>
+            <w:r>
+              <w:rPr>
+                <w:rFonts w:ascii="Consolas" w:hAnsi="Consolas" w:cs="Consolas"/>
+                <w:sz w:val="16"/>
+                <w:szCs w:val="16"/>
+              </w:rPr>
+              <w:t>^</w:t>
+            </w:r>
+            <w:r>
+              <w:rPr>
+                <w:rFonts w:ascii="Consolas" w:hAnsi="Consolas" w:cs="Consolas"/>
+                <w:sz w:val="16"/>
+                <w:szCs w:val="16"/>
+              </w:rPr>
+              <w:t>.6^2</w:t>
+            </w:r>
+            <w:r>
+              <w:rPr>
+                <w:rFonts w:ascii="Consolas" w:hAnsi="Consolas" w:cs="Consolas"/>
+                <w:sz w:val="16"/>
+                <w:szCs w:val="16"/>
+              </w:rPr>
+              <w:t>^</w:t>
+            </w:r>
+            <w:r>
+              <w:rPr>
+                <w:rFonts w:ascii="Consolas" w:hAnsi="Consolas" w:cs="Consolas"/>
+                <w:sz w:val="16"/>
+                <w:szCs w:val="16"/>
+              </w:rPr>
+              <w:t>]+[4^6</w:t>
+            </w:r>
+            <w:r>
+              <w:rPr>
+                <w:rFonts w:ascii="Consolas" w:hAnsi="Consolas" w:cs="Consolas"/>
+                <w:sz w:val="16"/>
+                <w:szCs w:val="16"/>
+              </w:rPr>
+              <w:t>^</w:t>
+            </w:r>
+            <w:r>
+              <w:rPr>
+                <w:rFonts w:ascii="Consolas" w:hAnsi="Consolas" w:cs="Consolas"/>
+                <w:sz w:val="16"/>
+                <w:szCs w:val="16"/>
+              </w:rPr>
+              <w:t>.6^8</w:t>
+            </w:r>
+            <w:r>
+              <w:rPr>
+                <w:rFonts w:ascii="Consolas" w:hAnsi="Consolas" w:cs="Consolas"/>
+                <w:sz w:val="16"/>
+                <w:szCs w:val="16"/>
+              </w:rPr>
+              <w:t>^</w:t>
+            </w:r>
+            <w:r>
+              <w:rPr>
+                <w:rFonts w:ascii="Consolas" w:hAnsi="Consolas" w:cs="Consolas"/>
+                <w:sz w:val="16"/>
+                <w:szCs w:val="16"/>
+              </w:rPr>
+              <w:t>]+[4^18</w:t>
+            </w:r>
+            <w:r>
+              <w:rPr>
+                <w:rFonts w:ascii="Consolas" w:hAnsi="Consolas" w:cs="Consolas"/>
+                <w:sz w:val="16"/>
+                <w:szCs w:val="16"/>
+              </w:rPr>
+              <w:t>^</w:t>
+            </w:r>
+            <w:r>
+              <w:rPr>
+                <w:rFonts w:ascii="Consolas" w:hAnsi="Consolas" w:cs="Consolas"/>
+                <w:sz w:val="16"/>
+                <w:szCs w:val="16"/>
+              </w:rPr>
+              <w:t>.6^4</w:t>
+            </w:r>
+            <w:r>
+              <w:rPr>
+                <w:rFonts w:ascii="Consolas" w:hAnsi="Consolas" w:cs="Consolas"/>
+                <w:sz w:val="16"/>
+                <w:szCs w:val="16"/>
+              </w:rPr>
+              <w:t>^</w:t>
+            </w:r>
+            <w:r>
+              <w:rPr>
+                <w:rFonts w:ascii="Consolas" w:hAnsi="Consolas" w:cs="Consolas"/>
+                <w:sz w:val="16"/>
+                <w:szCs w:val="16"/>
+              </w:rPr>
+              <w:t>.12^4</w:t>
+            </w:r>
+            <w:r>
+              <w:rPr>
+                <w:rFonts w:ascii="Consolas" w:hAnsi="Consolas" w:cs="Consolas"/>
+                <w:sz w:val="16"/>
+                <w:szCs w:val="16"/>
+              </w:rPr>
+              <w:t>^</w:t>
+            </w:r>
+            <w:r>
+              <w:rPr>
+                <w:rFonts w:ascii="Consolas" w:hAnsi="Consolas" w:cs="Consolas"/>
+                <w:sz w:val="16"/>
+                <w:szCs w:val="16"/>
+              </w:rPr>
+              <w:t>]'</w:t>
             </w:r>
           </w:p>
           <w:p>
@@ -26087,14 +26297,7 @@
             <w:noProof/>
             <w:lang w:val="ru-RU"/>
           </w:rPr>
-          <w:t>1</w:t>
-        </w:r>
-        <w:r>
-          <w:rPr>
-            <w:noProof/>
-            <w:lang w:val="ru-RU"/>
-          </w:rPr>
-          <w:t>5</w:t>
+          <w:t>15</w:t>
         </w:r>
         <w:r>
           <w:fldChar w:fldCharType="end"/>
@@ -28050,28 +28253,28 @@
 </file>
 
 <file path=customXml/item1.xml><?xml version="1.0" encoding="utf-8"?>
-<b:Sources xmlns:b="http://schemas.openxmlformats.org/officeDocument/2006/bibliography" xmlns="http://schemas.openxmlformats.org/officeDocument/2006/bibliography" SelectedStyle="\APASixthEditionOfficeOnline.xsl" StyleName="APA" Version="6"/>
-</file>
-
-<file path=customXml/item2.xml><?xml version="1.0" encoding="utf-8"?>
 <go:gDocsCustomXmlDataStorage xmlns:go="http://customooxmlschemas.google.com/" xmlns:r="http://schemas.openxmlformats.org/officeDocument/2006/relationships">
   <go:docsCustomData xmlns:go="http://customooxmlschemas.google.com/" roundtripDataSignature="AMtx7mhldGfiCmid5Cr0sGBUSL726JHFLg==">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</go:docsCustomData>
 </go:gDocsCustomXmlDataStorage>
 </file>
 
-<file path=customXml/itemProps1.xml><?xml version="1.0" encoding="utf-8"?>
-<ds:datastoreItem xmlns:ds="http://schemas.openxmlformats.org/officeDocument/2006/customXml" ds:itemID="{518E6D0D-78A0-4064-BC7B-48F00E4DED06}">
-  <ds:schemaRefs>
-    <ds:schemaRef ds:uri="http://schemas.openxmlformats.org/officeDocument/2006/bibliography"/>
-  </ds:schemaRefs>
-</ds:datastoreItem>
+<file path=customXml/item2.xml><?xml version="1.0" encoding="utf-8"?>
+<b:Sources xmlns:b="http://schemas.openxmlformats.org/officeDocument/2006/bibliography" xmlns="http://schemas.openxmlformats.org/officeDocument/2006/bibliography" SelectedStyle="\APASixthEditionOfficeOnline.xsl" StyleName="APA" Version="6"/>
 </file>
 
-<file path=customXml/itemProps2.xml><?xml version="1.0" encoding="utf-8"?>
+<file path=customXml/itemProps1.xml><?xml version="1.0" encoding="utf-8"?>
 <ds:datastoreItem xmlns:ds="http://schemas.openxmlformats.org/officeDocument/2006/customXml" ds:itemID="{11111111-1234-1234-1234-123412341234}">
   <ds:schemaRefs>
     <ds:schemaRef ds:uri="http://customooxmlschemas.google.com/"/>
     <ds:schemaRef ds:uri="http://schemas.openxmlformats.org/officeDocument/2006/relationships"/>
   </ds:schemaRefs>
 </ds:datastoreItem>
+</file>
+
+<file path=customXml/itemProps2.xml><?xml version="1.0" encoding="utf-8"?>
+<ds:datastoreItem xmlns:ds="http://schemas.openxmlformats.org/officeDocument/2006/customXml" ds:itemID="{518E6D0D-78A0-4064-BC7B-48F00E4DED06}">
+  <ds:schemaRefs>
+    <ds:schemaRef ds:uri="http://schemas.openxmlformats.org/officeDocument/2006/bibliography"/>
+  </ds:schemaRefs>
+</ds:datastoreItem>
 </file>
</xml_diff>